<commit_message>
edit recommended part of report
</commit_message>
<xml_diff>
--- a/Projects And Reports/4th Sem/bca4th_project_I_report_manishbhusal.docx
+++ b/Projects And Reports/4th Sem/bca4th_project_I_report_manishbhusal.docx
@@ -262,7 +262,7 @@
           <w:sz w:val="24"/>
           <w:szCs w:val="24"/>
         </w:rPr>
-        <w:t>ConnectMe: A Niche Social Media Platform</w:t>
+        <w:t>A Niche Social Media Platform</w:t>
       </w:r>
     </w:p>
     <w:p>
@@ -1062,7 +1062,7 @@
           <w:sz w:val="24"/>
           <w:szCs w:val="24"/>
         </w:rPr>
-        <w:t>ConnectMe: A Niche Social Media Platform</w:t>
+        <w:t>A Niche Social Media Platform</w:t>
       </w:r>
       <w:r>
         <w:rPr>
@@ -1567,10 +1567,20 @@
       <w:r>
         <w:rPr>
           <w:rFonts w:ascii="Times New Roman" w:hAnsi="Times New Roman" w:cs="Times New Roman"/>
-          <w:sz w:val="24"/>
-          <w:szCs w:val="24"/>
-        </w:rPr>
-        <w:t xml:space="preserve">Manish Bhusal </w:t>
+          <w:b/>
+          <w:bCs/>
+          <w:sz w:val="24"/>
+          <w:szCs w:val="24"/>
+        </w:rPr>
+        <w:t>Manish Bhusal</w:t>
+      </w:r>
+      <w:r>
+        <w:rPr>
+          <w:rFonts w:ascii="Times New Roman" w:hAnsi="Times New Roman" w:cs="Times New Roman"/>
+          <w:sz w:val="24"/>
+          <w:szCs w:val="24"/>
+        </w:rPr>
+        <w:t xml:space="preserve"> </w:t>
       </w:r>
       <w:r>
         <w:rPr>
@@ -1587,7 +1597,7 @@
           <w:sz w:val="24"/>
           <w:szCs w:val="24"/>
         </w:rPr>
-        <w:t>ConnectMe: A Niche Social Media Platform</w:t>
+        <w:t>A Niche Social Media Platform</w:t>
       </w:r>
       <w:r>
         <w:rPr>
@@ -1710,6 +1720,18 @@
           </w:p>
           <w:p>
             <w:pPr>
+              <w:pStyle w:val="NoSpacing"/>
+              <w:jc w:val="center"/>
+            </w:pPr>
+            <w:r>
+              <w:t>-------------------</w:t>
+            </w:r>
+            <w:r>
+              <w:t>----</w:t>
+            </w:r>
+          </w:p>
+          <w:p>
+            <w:pPr>
               <w:spacing w:after="170" w:line="259" w:lineRule="auto"/>
               <w:jc w:val="center"/>
               <w:rPr>
@@ -1726,16 +1748,7 @@
                 <w:sz w:val="24"/>
                 <w:szCs w:val="24"/>
               </w:rPr>
-              <w:t>SIGNATURE of Supervisor</w:t>
-            </w:r>
-          </w:p>
-          <w:p>
-            <w:pPr>
-              <w:pStyle w:val="NoSpacing"/>
-              <w:jc w:val="center"/>
-            </w:pPr>
-            <w:r>
-              <w:t>-------------</w:t>
+              <w:t>Supervisor</w:t>
             </w:r>
           </w:p>
           <w:p>
@@ -1819,6 +1832,18 @@
           </w:p>
           <w:p>
             <w:pPr>
+              <w:pStyle w:val="NoSpacing"/>
+              <w:jc w:val="center"/>
+            </w:pPr>
+            <w:r>
+              <w:t>-------------------</w:t>
+            </w:r>
+            <w:r>
+              <w:t>---</w:t>
+            </w:r>
+          </w:p>
+          <w:p>
+            <w:pPr>
               <w:spacing w:after="170" w:line="259" w:lineRule="auto"/>
               <w:jc w:val="center"/>
               <w:rPr>
@@ -1834,16 +1859,7 @@
                 <w:sz w:val="24"/>
                 <w:szCs w:val="24"/>
               </w:rPr>
-              <w:t>SIGNATURE of HOD/ Coordinator</w:t>
-            </w:r>
-          </w:p>
-          <w:p>
-            <w:pPr>
-              <w:pStyle w:val="NoSpacing"/>
-              <w:jc w:val="center"/>
-            </w:pPr>
-            <w:r>
-              <w:t>-------------</w:t>
+              <w:t>HOD</w:t>
             </w:r>
           </w:p>
           <w:p>
@@ -1942,59 +1958,11 @@
           </w:p>
           <w:p>
             <w:pPr>
-              <w:spacing w:after="175" w:line="259" w:lineRule="auto"/>
-              <w:jc w:val="center"/>
-              <w:rPr>
-                <w:rFonts w:ascii="Times New Roman" w:hAnsi="Times New Roman" w:cs="Times New Roman"/>
-                <w:b/>
-                <w:sz w:val="24"/>
-                <w:szCs w:val="24"/>
-              </w:rPr>
-            </w:pPr>
-            <w:r>
-              <w:rPr>
-                <w:rFonts w:ascii="Times New Roman" w:hAnsi="Times New Roman" w:cs="Times New Roman"/>
-                <w:b/>
-                <w:sz w:val="24"/>
-                <w:szCs w:val="24"/>
-              </w:rPr>
-              <w:t>SIGNATURE of Internal Examiner</w:t>
-            </w:r>
-          </w:p>
-          <w:p>
-            <w:pPr>
               <w:pStyle w:val="NoSpacing"/>
               <w:jc w:val="center"/>
             </w:pPr>
             <w:r>
-              <w:t>-------------</w:t>
-            </w:r>
-          </w:p>
-          <w:p>
-            <w:pPr>
-              <w:pStyle w:val="NoSpacing"/>
-              <w:jc w:val="center"/>
-            </w:pPr>
-            <w:r>
-              <w:t>Examiner</w:t>
-            </w:r>
-          </w:p>
-          <w:p>
-            <w:pPr>
-              <w:pStyle w:val="NoSpacing"/>
-              <w:jc w:val="center"/>
-            </w:pPr>
-            <w:r>
-              <w:t>Department of BCA</w:t>
-            </w:r>
-          </w:p>
-          <w:p>
-            <w:pPr>
-              <w:pStyle w:val="NoSpacing"/>
-              <w:jc w:val="center"/>
-            </w:pPr>
-            <w:r>
-              <w:t>Tribhuvan University, Nepal</w:t>
+              <w:t>------------------</w:t>
             </w:r>
           </w:p>
           <w:p>
@@ -2003,10 +1971,20 @@
               <w:jc w:val="center"/>
               <w:rPr>
                 <w:rFonts w:ascii="Times New Roman" w:hAnsi="Times New Roman" w:cs="Times New Roman"/>
+                <w:b/>
                 <w:sz w:val="24"/>
                 <w:szCs w:val="24"/>
               </w:rPr>
             </w:pPr>
+            <w:r>
+              <w:rPr>
+                <w:rFonts w:ascii="Times New Roman" w:hAnsi="Times New Roman" w:cs="Times New Roman"/>
+                <w:b/>
+                <w:sz w:val="24"/>
+                <w:szCs w:val="24"/>
+              </w:rPr>
+              <w:t>Internal Examiner</w:t>
+            </w:r>
           </w:p>
           <w:p>
             <w:pPr>
@@ -2058,23 +2036,11 @@
           </w:p>
           <w:p>
             <w:pPr>
-              <w:spacing w:after="175" w:line="259" w:lineRule="auto"/>
+              <w:pStyle w:val="NoSpacing"/>
               <w:jc w:val="center"/>
-              <w:rPr>
-                <w:rFonts w:ascii="Times New Roman" w:hAnsi="Times New Roman" w:cs="Times New Roman"/>
-                <w:b/>
-                <w:sz w:val="24"/>
-                <w:szCs w:val="24"/>
-              </w:rPr>
             </w:pPr>
             <w:r>
-              <w:rPr>
-                <w:rFonts w:ascii="Times New Roman" w:hAnsi="Times New Roman" w:cs="Times New Roman"/>
-                <w:b/>
-                <w:sz w:val="24"/>
-                <w:szCs w:val="24"/>
-              </w:rPr>
-              <w:t>SIGNATURE of External Examiner</w:t>
+              <w:t>-------------------</w:t>
             </w:r>
           </w:p>
           <w:p>
@@ -2083,6 +2049,7 @@
               <w:jc w:val="center"/>
               <w:rPr>
                 <w:rFonts w:ascii="Times New Roman" w:hAnsi="Times New Roman" w:cs="Times New Roman"/>
+                <w:b/>
                 <w:sz w:val="24"/>
                 <w:szCs w:val="24"/>
               </w:rPr>
@@ -2094,7 +2061,7 @@
                 <w:sz w:val="24"/>
                 <w:szCs w:val="24"/>
               </w:rPr>
-              <w:t>------------</w:t>
+              <w:t>External Examiner</w:t>
             </w:r>
           </w:p>
           <w:p>
@@ -2208,6 +2175,7 @@
     <w:p>
       <w:pPr>
         <w:spacing w:after="160" w:line="259" w:lineRule="auto"/>
+        <w:jc w:val="center"/>
         <w:rPr>
           <w:rFonts w:ascii="Times New Roman" w:hAnsi="Times New Roman" w:cs="Times New Roman"/>
           <w:b/>
@@ -2252,7 +2220,25 @@
           <w:sz w:val="24"/>
           <w:szCs w:val="24"/>
         </w:rPr>
-        <w:t>The purpose of this project is to provide a social media platform where users can create, share, and engage with communities based on common interests. ConnectMe allows users to post content, edit, view, and delete their posts, fulfilling the core CRUD (Create, Read, Update, Delete) functionalities. It ensures structured content management and user-friendly interaction. The system serves as a foundation for future enhancements, such as community-based discussions, user engagement features, and personalized dashboards. Git and GitHub were used for version control and collaboration, ensuring efficient project management and scalability.</w:t>
+        <w:t xml:space="preserve">This project aims to develop a social media platform, ConnectMe, where users can create, share, and engage with communities centered around common interests. The platform supports core CRUD (Create, Read, Update, Delete) functionalities, enabling users to post content, edit, view, and delete their posts. It provides a structured content management system and ensures </w:t>
+      </w:r>
+      <w:proofErr w:type="gramStart"/>
+      <w:r>
+        <w:rPr>
+          <w:rFonts w:ascii="Times New Roman" w:hAnsi="Times New Roman" w:cs="Times New Roman"/>
+          <w:sz w:val="24"/>
+          <w:szCs w:val="24"/>
+        </w:rPr>
+        <w:t>a user</w:t>
+      </w:r>
+      <w:proofErr w:type="gramEnd"/>
+      <w:r>
+        <w:rPr>
+          <w:rFonts w:ascii="Times New Roman" w:hAnsi="Times New Roman" w:cs="Times New Roman"/>
+          <w:sz w:val="24"/>
+          <w:szCs w:val="24"/>
+        </w:rPr>
+        <w:t>-friendly interaction experience. ConnectMe also lays the groundwork for future enhancements, including community-based discussions, advanced user engagement features, and personalized dashboards. Git and GitHub were utilized for version control and collaboration, ensuring efficient project management and scalability.</w:t>
       </w:r>
     </w:p>
     <w:p>
@@ -2295,7 +2281,7 @@
           <w:sz w:val="24"/>
           <w:szCs w:val="24"/>
         </w:rPr>
-        <w:t>Social Media Platform, CRUD Operations, Community Engagement, ASP.NET MVC, Database Management, User Interaction</w:t>
+        <w:t xml:space="preserve">Social Media Platform, ASP.NET MVC </w:t>
       </w:r>
     </w:p>
     <w:p>
@@ -2765,7 +2751,7 @@
               <w14:ligatures w14:val="standardContextual"/>
             </w:rPr>
           </w:pPr>
-          <w:hyperlink w:anchor="_Toc192509337" w:history="1">
+          <w:hyperlink w:anchor="_Toc193028329" w:history="1">
             <w:r>
               <w:rPr>
                 <w:rStyle w:val="Hyperlink"/>
@@ -2794,7 +2780,7 @@
                 <w:noProof/>
                 <w:webHidden/>
               </w:rPr>
-              <w:instrText xml:space="preserve"> PAGEREF _Toc192509337 \h </w:instrText>
+              <w:instrText xml:space="preserve"> PAGEREF _Toc193028329 \h </w:instrText>
             </w:r>
             <w:r>
               <w:rPr>
@@ -2839,7 +2825,7 @@
               <w14:ligatures w14:val="standardContextual"/>
             </w:rPr>
           </w:pPr>
-          <w:hyperlink w:anchor="_Toc192509338" w:history="1">
+          <w:hyperlink w:anchor="_Toc193028330" w:history="1">
             <w:r>
               <w:rPr>
                 <w:rStyle w:val="Hyperlink"/>
@@ -2867,7 +2853,7 @@
                 <w:noProof/>
                 <w:webHidden/>
               </w:rPr>
-              <w:instrText xml:space="preserve"> PAGEREF _Toc192509338 \h </w:instrText>
+              <w:instrText xml:space="preserve"> PAGEREF _Toc193028330 \h </w:instrText>
             </w:r>
             <w:r>
               <w:rPr>
@@ -2912,7 +2898,7 @@
               <w14:ligatures w14:val="standardContextual"/>
             </w:rPr>
           </w:pPr>
-          <w:hyperlink w:anchor="_Toc192509339" w:history="1">
+          <w:hyperlink w:anchor="_Toc193028331" w:history="1">
             <w:r>
               <w:rPr>
                 <w:rStyle w:val="Hyperlink"/>
@@ -2940,7 +2926,7 @@
                 <w:noProof/>
                 <w:webHidden/>
               </w:rPr>
-              <w:instrText xml:space="preserve"> PAGEREF _Toc192509339 \h </w:instrText>
+              <w:instrText xml:space="preserve"> PAGEREF _Toc193028331 \h </w:instrText>
             </w:r>
             <w:r>
               <w:rPr>
@@ -2985,7 +2971,7 @@
               <w14:ligatures w14:val="standardContextual"/>
             </w:rPr>
           </w:pPr>
-          <w:hyperlink w:anchor="_Toc192509340" w:history="1">
+          <w:hyperlink w:anchor="_Toc193028332" w:history="1">
             <w:r>
               <w:rPr>
                 <w:rStyle w:val="Hyperlink"/>
@@ -3013,7 +2999,7 @@
                 <w:noProof/>
                 <w:webHidden/>
               </w:rPr>
-              <w:instrText xml:space="preserve"> PAGEREF _Toc192509340 \h </w:instrText>
+              <w:instrText xml:space="preserve"> PAGEREF _Toc193028332 \h </w:instrText>
             </w:r>
             <w:r>
               <w:rPr>
@@ -3059,7 +3045,7 @@
               <w14:ligatures w14:val="standardContextual"/>
             </w:rPr>
           </w:pPr>
-          <w:hyperlink w:anchor="_Toc192509341" w:history="1">
+          <w:hyperlink w:anchor="_Toc193028333" w:history="1">
             <w:r>
               <w:rPr>
                 <w:rStyle w:val="Hyperlink"/>
@@ -3105,7 +3091,7 @@
                 <w:noProof/>
                 <w:webHidden/>
               </w:rPr>
-              <w:instrText xml:space="preserve"> PAGEREF _Toc192509341 \h </w:instrText>
+              <w:instrText xml:space="preserve"> PAGEREF _Toc193028333 \h </w:instrText>
             </w:r>
             <w:r>
               <w:rPr>
@@ -3151,7 +3137,7 @@
               <w14:ligatures w14:val="standardContextual"/>
             </w:rPr>
           </w:pPr>
-          <w:hyperlink w:anchor="_Toc192509342" w:history="1">
+          <w:hyperlink w:anchor="_Toc193028334" w:history="1">
             <w:r>
               <w:rPr>
                 <w:rStyle w:val="Hyperlink"/>
@@ -3197,7 +3183,7 @@
                 <w:noProof/>
                 <w:webHidden/>
               </w:rPr>
-              <w:instrText xml:space="preserve"> PAGEREF _Toc192509342 \h </w:instrText>
+              <w:instrText xml:space="preserve"> PAGEREF _Toc193028334 \h </w:instrText>
             </w:r>
             <w:r>
               <w:rPr>
@@ -3242,7 +3228,7 @@
               <w14:ligatures w14:val="standardContextual"/>
             </w:rPr>
           </w:pPr>
-          <w:hyperlink w:anchor="_Toc192509343" w:history="1">
+          <w:hyperlink w:anchor="_Toc193028335" w:history="1">
             <w:r>
               <w:rPr>
                 <w:rStyle w:val="Hyperlink"/>
@@ -3271,7 +3257,7 @@
                 <w:noProof/>
                 <w:webHidden/>
               </w:rPr>
-              <w:instrText xml:space="preserve"> PAGEREF _Toc192509343 \h </w:instrText>
+              <w:instrText xml:space="preserve"> PAGEREF _Toc193028335 \h </w:instrText>
             </w:r>
             <w:r>
               <w:rPr>
@@ -3316,7 +3302,7 @@
               <w14:ligatures w14:val="standardContextual"/>
             </w:rPr>
           </w:pPr>
-          <w:hyperlink w:anchor="_Toc192509344" w:history="1">
+          <w:hyperlink w:anchor="_Toc193028336" w:history="1">
             <w:r>
               <w:rPr>
                 <w:rStyle w:val="Hyperlink"/>
@@ -3345,7 +3331,7 @@
                 <w:noProof/>
                 <w:webHidden/>
               </w:rPr>
-              <w:instrText xml:space="preserve"> PAGEREF _Toc192509344 \h </w:instrText>
+              <w:instrText xml:space="preserve"> PAGEREF _Toc193028336 \h </w:instrText>
             </w:r>
             <w:r>
               <w:rPr>
@@ -3390,10 +3376,11 @@
               <w14:ligatures w14:val="standardContextual"/>
             </w:rPr>
           </w:pPr>
-          <w:hyperlink w:anchor="_Toc192509345" w:history="1">
+          <w:hyperlink w:anchor="_Toc193028337" w:history="1">
             <w:r>
               <w:rPr>
                 <w:rStyle w:val="Hyperlink"/>
+                <w:rFonts w:cs="Times New Roman"/>
                 <w:noProof/>
               </w:rPr>
               <w:t>2.2 Literature Review</w:t>
@@ -3417,7 +3404,7 @@
                 <w:noProof/>
                 <w:webHidden/>
               </w:rPr>
-              <w:instrText xml:space="preserve"> PAGEREF _Toc192509345 \h </w:instrText>
+              <w:instrText xml:space="preserve"> PAGEREF _Toc193028337 \h </w:instrText>
             </w:r>
             <w:r>
               <w:rPr>
@@ -3462,7 +3449,7 @@
               <w14:ligatures w14:val="standardContextual"/>
             </w:rPr>
           </w:pPr>
-          <w:hyperlink w:anchor="_Toc192509346" w:history="1">
+          <w:hyperlink w:anchor="_Toc193028338" w:history="1">
             <w:r>
               <w:rPr>
                 <w:rStyle w:val="Hyperlink"/>
@@ -3491,7 +3478,7 @@
                 <w:noProof/>
                 <w:webHidden/>
               </w:rPr>
-              <w:instrText xml:space="preserve"> PAGEREF _Toc192509346 \h </w:instrText>
+              <w:instrText xml:space="preserve"> PAGEREF _Toc193028338 \h </w:instrText>
             </w:r>
             <w:r>
               <w:rPr>
@@ -3536,7 +3523,7 @@
               <w14:ligatures w14:val="standardContextual"/>
             </w:rPr>
           </w:pPr>
-          <w:hyperlink w:anchor="_Toc192509347" w:history="1">
+          <w:hyperlink w:anchor="_Toc193028339" w:history="1">
             <w:r>
               <w:rPr>
                 <w:rStyle w:val="Hyperlink"/>
@@ -3564,7 +3551,7 @@
                 <w:noProof/>
                 <w:webHidden/>
               </w:rPr>
-              <w:instrText xml:space="preserve"> PAGEREF _Toc192509347 \h </w:instrText>
+              <w:instrText xml:space="preserve"> PAGEREF _Toc193028339 \h </w:instrText>
             </w:r>
             <w:r>
               <w:rPr>
@@ -3609,7 +3596,7 @@
               <w14:ligatures w14:val="standardContextual"/>
             </w:rPr>
           </w:pPr>
-          <w:hyperlink w:anchor="_Toc192509348" w:history="1">
+          <w:hyperlink w:anchor="_Toc193028340" w:history="1">
             <w:r>
               <w:rPr>
                 <w:rStyle w:val="Hyperlink"/>
@@ -3637,7 +3624,7 @@
                 <w:noProof/>
                 <w:webHidden/>
               </w:rPr>
-              <w:instrText xml:space="preserve"> PAGEREF _Toc192509348 \h </w:instrText>
+              <w:instrText xml:space="preserve"> PAGEREF _Toc193028340 \h </w:instrText>
             </w:r>
             <w:r>
               <w:rPr>
@@ -3682,7 +3669,7 @@
               <w14:ligatures w14:val="standardContextual"/>
             </w:rPr>
           </w:pPr>
-          <w:hyperlink w:anchor="_Toc192509349" w:history="1">
+          <w:hyperlink w:anchor="_Toc193028341" w:history="1">
             <w:r>
               <w:rPr>
                 <w:rStyle w:val="Hyperlink"/>
@@ -3712,7 +3699,7 @@
                 <w:noProof/>
                 <w:webHidden/>
               </w:rPr>
-              <w:instrText xml:space="preserve"> PAGEREF _Toc192509349 \h </w:instrText>
+              <w:instrText xml:space="preserve"> PAGEREF _Toc193028341 \h </w:instrText>
             </w:r>
             <w:r>
               <w:rPr>
@@ -3757,7 +3744,7 @@
               <w14:ligatures w14:val="standardContextual"/>
             </w:rPr>
           </w:pPr>
-          <w:hyperlink w:anchor="_Toc192509350" w:history="1">
+          <w:hyperlink w:anchor="_Toc193028342" w:history="1">
             <w:r>
               <w:rPr>
                 <w:rStyle w:val="Hyperlink"/>
@@ -3787,7 +3774,7 @@
                 <w:noProof/>
                 <w:webHidden/>
               </w:rPr>
-              <w:instrText xml:space="preserve"> PAGEREF _Toc192509350 \h </w:instrText>
+              <w:instrText xml:space="preserve"> PAGEREF _Toc193028342 \h </w:instrText>
             </w:r>
             <w:r>
               <w:rPr>
@@ -3832,7 +3819,7 @@
               <w14:ligatures w14:val="standardContextual"/>
             </w:rPr>
           </w:pPr>
-          <w:hyperlink w:anchor="_Toc192509351" w:history="1">
+          <w:hyperlink w:anchor="_Toc193028343" w:history="1">
             <w:r>
               <w:rPr>
                 <w:rStyle w:val="Hyperlink"/>
@@ -3862,7 +3849,7 @@
                 <w:noProof/>
                 <w:webHidden/>
               </w:rPr>
-              <w:instrText xml:space="preserve"> PAGEREF _Toc192509351 \h </w:instrText>
+              <w:instrText xml:space="preserve"> PAGEREF _Toc193028343 \h </w:instrText>
             </w:r>
             <w:r>
               <w:rPr>
@@ -3907,7 +3894,7 @@
               <w14:ligatures w14:val="standardContextual"/>
             </w:rPr>
           </w:pPr>
-          <w:hyperlink w:anchor="_Toc192509352" w:history="1">
+          <w:hyperlink w:anchor="_Toc193028344" w:history="1">
             <w:r>
               <w:rPr>
                 <w:rStyle w:val="Hyperlink"/>
@@ -3936,7 +3923,7 @@
                 <w:noProof/>
                 <w:webHidden/>
               </w:rPr>
-              <w:instrText xml:space="preserve"> PAGEREF _Toc192509352 \h </w:instrText>
+              <w:instrText xml:space="preserve"> PAGEREF _Toc193028344 \h </w:instrText>
             </w:r>
             <w:r>
               <w:rPr>
@@ -3981,7 +3968,7 @@
               <w14:ligatures w14:val="standardContextual"/>
             </w:rPr>
           </w:pPr>
-          <w:hyperlink w:anchor="_Toc192509353" w:history="1">
+          <w:hyperlink w:anchor="_Toc193028345" w:history="1">
             <w:r>
               <w:rPr>
                 <w:rStyle w:val="Hyperlink"/>
@@ -4009,7 +3996,7 @@
                 <w:noProof/>
                 <w:webHidden/>
               </w:rPr>
-              <w:instrText xml:space="preserve"> PAGEREF _Toc192509353 \h </w:instrText>
+              <w:instrText xml:space="preserve"> PAGEREF _Toc193028345 \h </w:instrText>
             </w:r>
             <w:r>
               <w:rPr>
@@ -4054,7 +4041,7 @@
               <w14:ligatures w14:val="standardContextual"/>
             </w:rPr>
           </w:pPr>
-          <w:hyperlink w:anchor="_Toc192509354" w:history="1">
+          <w:hyperlink w:anchor="_Toc193028346" w:history="1">
             <w:r>
               <w:rPr>
                 <w:rStyle w:val="Hyperlink"/>
@@ -4084,7 +4071,7 @@
                 <w:noProof/>
                 <w:webHidden/>
               </w:rPr>
-              <w:instrText xml:space="preserve"> PAGEREF _Toc192509354 \h </w:instrText>
+              <w:instrText xml:space="preserve"> PAGEREF _Toc193028346 \h </w:instrText>
             </w:r>
             <w:r>
               <w:rPr>
@@ -4129,7 +4116,7 @@
               <w14:ligatures w14:val="standardContextual"/>
             </w:rPr>
           </w:pPr>
-          <w:hyperlink w:anchor="_Toc192509355" w:history="1">
+          <w:hyperlink w:anchor="_Toc193028347" w:history="1">
             <w:r>
               <w:rPr>
                 <w:rStyle w:val="Hyperlink"/>
@@ -4159,7 +4146,7 @@
                 <w:noProof/>
                 <w:webHidden/>
               </w:rPr>
-              <w:instrText xml:space="preserve"> PAGEREF _Toc192509355 \h </w:instrText>
+              <w:instrText xml:space="preserve"> PAGEREF _Toc193028347 \h </w:instrText>
             </w:r>
             <w:r>
               <w:rPr>
@@ -4204,7 +4191,7 @@
               <w14:ligatures w14:val="standardContextual"/>
             </w:rPr>
           </w:pPr>
-          <w:hyperlink w:anchor="_Toc192509356" w:history="1">
+          <w:hyperlink w:anchor="_Toc193028348" w:history="1">
             <w:r>
               <w:rPr>
                 <w:rStyle w:val="Hyperlink"/>
@@ -4233,7 +4220,7 @@
                 <w:noProof/>
                 <w:webHidden/>
               </w:rPr>
-              <w:instrText xml:space="preserve"> PAGEREF _Toc192509356 \h </w:instrText>
+              <w:instrText xml:space="preserve"> PAGEREF _Toc193028348 \h </w:instrText>
             </w:r>
             <w:r>
               <w:rPr>
@@ -4278,7 +4265,7 @@
               <w14:ligatures w14:val="standardContextual"/>
             </w:rPr>
           </w:pPr>
-          <w:hyperlink w:anchor="_Toc192509357" w:history="1">
+          <w:hyperlink w:anchor="_Toc193028349" w:history="1">
             <w:r>
               <w:rPr>
                 <w:rStyle w:val="Hyperlink"/>
@@ -4306,7 +4293,7 @@
                 <w:noProof/>
                 <w:webHidden/>
               </w:rPr>
-              <w:instrText xml:space="preserve"> PAGEREF _Toc192509357 \h </w:instrText>
+              <w:instrText xml:space="preserve"> PAGEREF _Toc193028349 \h </w:instrText>
             </w:r>
             <w:r>
               <w:rPr>
@@ -4351,7 +4338,7 @@
               <w14:ligatures w14:val="standardContextual"/>
             </w:rPr>
           </w:pPr>
-          <w:hyperlink w:anchor="_Toc192509358" w:history="1">
+          <w:hyperlink w:anchor="_Toc193028350" w:history="1">
             <w:r>
               <w:rPr>
                 <w:rStyle w:val="Hyperlink"/>
@@ -4379,7 +4366,7 @@
                 <w:noProof/>
                 <w:webHidden/>
               </w:rPr>
-              <w:instrText xml:space="preserve"> PAGEREF _Toc192509358 \h </w:instrText>
+              <w:instrText xml:space="preserve"> PAGEREF _Toc193028350 \h </w:instrText>
             </w:r>
             <w:r>
               <w:rPr>
@@ -4424,7 +4411,7 @@
               <w14:ligatures w14:val="standardContextual"/>
             </w:rPr>
           </w:pPr>
-          <w:hyperlink w:anchor="_Toc192509359" w:history="1">
+          <w:hyperlink w:anchor="_Toc193028351" w:history="1">
             <w:r>
               <w:rPr>
                 <w:rStyle w:val="Hyperlink"/>
@@ -4452,7 +4439,7 @@
                 <w:noProof/>
                 <w:webHidden/>
               </w:rPr>
-              <w:instrText xml:space="preserve"> PAGEREF _Toc192509359 \h </w:instrText>
+              <w:instrText xml:space="preserve"> PAGEREF _Toc193028351 \h </w:instrText>
             </w:r>
             <w:r>
               <w:rPr>
@@ -4497,7 +4484,7 @@
               <w14:ligatures w14:val="standardContextual"/>
             </w:rPr>
           </w:pPr>
-          <w:hyperlink w:anchor="_Toc192509360" w:history="1">
+          <w:hyperlink w:anchor="_Toc193028352" w:history="1">
             <w:r>
               <w:rPr>
                 <w:rStyle w:val="Hyperlink"/>
@@ -4505,6 +4492,80 @@
                 <w:noProof/>
                 <w:lang w:bidi="en-US"/>
               </w:rPr>
+              <w:t>References</w:t>
+            </w:r>
+            <w:r>
+              <w:rPr>
+                <w:noProof/>
+                <w:webHidden/>
+              </w:rPr>
+              <w:tab/>
+            </w:r>
+            <w:r>
+              <w:rPr>
+                <w:noProof/>
+                <w:webHidden/>
+              </w:rPr>
+              <w:fldChar w:fldCharType="begin"/>
+            </w:r>
+            <w:r>
+              <w:rPr>
+                <w:noProof/>
+                <w:webHidden/>
+              </w:rPr>
+              <w:instrText xml:space="preserve"> PAGEREF _Toc193028352 \h </w:instrText>
+            </w:r>
+            <w:r>
+              <w:rPr>
+                <w:noProof/>
+                <w:webHidden/>
+              </w:rPr>
+            </w:r>
+            <w:r>
+              <w:rPr>
+                <w:noProof/>
+                <w:webHidden/>
+              </w:rPr>
+              <w:fldChar w:fldCharType="separate"/>
+            </w:r>
+            <w:r>
+              <w:rPr>
+                <w:noProof/>
+                <w:webHidden/>
+              </w:rPr>
+              <w:t>21</w:t>
+            </w:r>
+            <w:r>
+              <w:rPr>
+                <w:noProof/>
+                <w:webHidden/>
+              </w:rPr>
+              <w:fldChar w:fldCharType="end"/>
+            </w:r>
+          </w:hyperlink>
+        </w:p>
+        <w:p>
+          <w:pPr>
+            <w:pStyle w:val="TOC1"/>
+            <w:tabs>
+              <w:tab w:val="right" w:leader="dot" w:pos="9016"/>
+            </w:tabs>
+            <w:rPr>
+              <w:rFonts w:asciiTheme="minorHAnsi" w:eastAsiaTheme="minorEastAsia" w:hAnsiTheme="minorHAnsi"/>
+              <w:noProof/>
+              <w:kern w:val="2"/>
+              <w:szCs w:val="24"/>
+              <w14:ligatures w14:val="standardContextual"/>
+            </w:rPr>
+          </w:pPr>
+          <w:hyperlink w:anchor="_Toc193028353" w:history="1">
+            <w:r>
+              <w:rPr>
+                <w:rStyle w:val="Hyperlink"/>
+                <w:rFonts w:cs="Times New Roman"/>
+                <w:noProof/>
+                <w:lang w:bidi="en-US"/>
+              </w:rPr>
               <w:t>Appendices</w:t>
             </w:r>
             <w:r>
@@ -4526,7 +4587,7 @@
                 <w:noProof/>
                 <w:webHidden/>
               </w:rPr>
-              <w:instrText xml:space="preserve"> PAGEREF _Toc192509360 \h </w:instrText>
+              <w:instrText xml:space="preserve"> PAGEREF _Toc193028353 \h </w:instrText>
             </w:r>
             <w:r>
               <w:rPr>
@@ -4546,7 +4607,7 @@
                 <w:noProof/>
                 <w:webHidden/>
               </w:rPr>
-              <w:t>21</w:t>
+              <w:t>22</w:t>
             </w:r>
             <w:r>
               <w:rPr>
@@ -4571,7 +4632,7 @@
               <w14:ligatures w14:val="standardContextual"/>
             </w:rPr>
           </w:pPr>
-          <w:hyperlink w:anchor="_Toc192509361" w:history="1">
+          <w:hyperlink w:anchor="_Toc193028354" w:history="1">
             <w:r>
               <w:rPr>
                 <w:rStyle w:val="Hyperlink"/>
@@ -4599,7 +4660,7 @@
                 <w:noProof/>
                 <w:webHidden/>
               </w:rPr>
-              <w:instrText xml:space="preserve"> PAGEREF _Toc192509361 \h </w:instrText>
+              <w:instrText xml:space="preserve"> PAGEREF _Toc193028354 \h </w:instrText>
             </w:r>
             <w:r>
               <w:rPr>
@@ -4619,7 +4680,7 @@
                 <w:noProof/>
                 <w:webHidden/>
               </w:rPr>
-              <w:t>21</w:t>
+              <w:t>22</w:t>
             </w:r>
             <w:r>
               <w:rPr>
@@ -4644,7 +4705,7 @@
               <w14:ligatures w14:val="standardContextual"/>
             </w:rPr>
           </w:pPr>
-          <w:hyperlink w:anchor="_Toc192509362" w:history="1">
+          <w:hyperlink w:anchor="_Toc193028355" w:history="1">
             <w:r>
               <w:rPr>
                 <w:rStyle w:val="Hyperlink"/>
@@ -4672,7 +4733,7 @@
                 <w:noProof/>
                 <w:webHidden/>
               </w:rPr>
-              <w:instrText xml:space="preserve"> PAGEREF _Toc192509362 \h </w:instrText>
+              <w:instrText xml:space="preserve"> PAGEREF _Toc193028355 \h </w:instrText>
             </w:r>
             <w:r>
               <w:rPr>
@@ -4692,81 +4753,7 @@
                 <w:noProof/>
                 <w:webHidden/>
               </w:rPr>
-              <w:t>23</w:t>
-            </w:r>
-            <w:r>
-              <w:rPr>
-                <w:noProof/>
-                <w:webHidden/>
-              </w:rPr>
-              <w:fldChar w:fldCharType="end"/>
-            </w:r>
-          </w:hyperlink>
-        </w:p>
-        <w:p>
-          <w:pPr>
-            <w:pStyle w:val="TOC1"/>
-            <w:tabs>
-              <w:tab w:val="right" w:leader="dot" w:pos="9016"/>
-            </w:tabs>
-            <w:rPr>
-              <w:rFonts w:asciiTheme="minorHAnsi" w:eastAsiaTheme="minorEastAsia" w:hAnsiTheme="minorHAnsi"/>
-              <w:noProof/>
-              <w:kern w:val="2"/>
-              <w:szCs w:val="24"/>
-              <w14:ligatures w14:val="standardContextual"/>
-            </w:rPr>
-          </w:pPr>
-          <w:hyperlink w:anchor="_Toc192509363" w:history="1">
-            <w:r>
-              <w:rPr>
-                <w:rStyle w:val="Hyperlink"/>
-                <w:rFonts w:cs="Times New Roman"/>
-                <w:noProof/>
-                <w:lang w:bidi="en-US"/>
-              </w:rPr>
-              <w:t>References</w:t>
-            </w:r>
-            <w:r>
-              <w:rPr>
-                <w:noProof/>
-                <w:webHidden/>
-              </w:rPr>
-              <w:tab/>
-            </w:r>
-            <w:r>
-              <w:rPr>
-                <w:noProof/>
-                <w:webHidden/>
-              </w:rPr>
-              <w:fldChar w:fldCharType="begin"/>
-            </w:r>
-            <w:r>
-              <w:rPr>
-                <w:noProof/>
-                <w:webHidden/>
-              </w:rPr>
-              <w:instrText xml:space="preserve"> PAGEREF _Toc192509363 \h </w:instrText>
-            </w:r>
-            <w:r>
-              <w:rPr>
-                <w:noProof/>
-                <w:webHidden/>
-              </w:rPr>
-            </w:r>
-            <w:r>
-              <w:rPr>
-                <w:noProof/>
-                <w:webHidden/>
-              </w:rPr>
-              <w:fldChar w:fldCharType="separate"/>
-            </w:r>
-            <w:r>
-              <w:rPr>
-                <w:noProof/>
-                <w:webHidden/>
-              </w:rPr>
-              <w:t>27</w:t>
+              <w:t>24</w:t>
             </w:r>
             <w:r>
               <w:rPr>
@@ -4857,7 +4844,7 @@
           <w:szCs w:val="32"/>
         </w:rPr>
       </w:pPr>
-      <w:bookmarkStart w:id="0" w:name="_Toc192509337"/>
+      <w:bookmarkStart w:id="0" w:name="_Toc193028329"/>
       <w:r>
         <w:rPr>
           <w:rFonts w:ascii="Times New Roman" w:hAnsi="Times New Roman" w:cs="Times New Roman"/>
@@ -4910,7 +4897,7 @@
           <w:szCs w:val="28"/>
         </w:rPr>
       </w:pPr>
-      <w:bookmarkStart w:id="1" w:name="_Toc192509338"/>
+      <w:bookmarkStart w:id="1" w:name="_Toc193028330"/>
       <w:r>
         <w:rPr>
           <w:rFonts w:ascii="Times New Roman" w:hAnsi="Times New Roman" w:cs="Times New Roman"/>
@@ -5112,7 +5099,7 @@
           <w:szCs w:val="28"/>
         </w:rPr>
       </w:pPr>
-      <w:bookmarkStart w:id="2" w:name="_Toc192509339"/>
+      <w:bookmarkStart w:id="2" w:name="_Toc193028331"/>
       <w:r>
         <w:rPr>
           <w:rFonts w:ascii="Times New Roman" w:hAnsi="Times New Roman" w:cs="Times New Roman"/>
@@ -5373,7 +5360,7 @@
           <w:szCs w:val="28"/>
         </w:rPr>
       </w:pPr>
-      <w:bookmarkStart w:id="3" w:name="_Toc192509340"/>
+      <w:bookmarkStart w:id="3" w:name="_Toc193028332"/>
       <w:r>
         <w:rPr>
           <w:rFonts w:ascii="Times New Roman" w:hAnsi="Times New Roman" w:cs="Times New Roman"/>
@@ -5477,7 +5464,7 @@
         <w:rPr>
           <w:color w:val="212121"/>
         </w:rPr>
-        <w:t xml:space="preserve">To implement </w:t>
+        <w:t xml:space="preserve">To provide a </w:t>
       </w:r>
       <w:r>
         <w:rPr>
@@ -5485,13 +5472,13 @@
           <w:bCs/>
           <w:color w:val="212121"/>
         </w:rPr>
-        <w:t>CRUD (Create, Read, Update, Delete) functionality</w:t>
+        <w:t>user-friendly and interactive platform</w:t>
       </w:r>
       <w:r>
         <w:rPr>
           <w:color w:val="212121"/>
         </w:rPr>
-        <w:t xml:space="preserve"> for posts, allowing users to create, edit, and delete their content seamlessly.</w:t>
+        <w:t xml:space="preserve"> for discussions, engagement, and content sharing.</w:t>
       </w:r>
     </w:p>
     <w:p>
@@ -5512,7 +5499,7 @@
         <w:rPr>
           <w:color w:val="212121"/>
         </w:rPr>
-        <w:t xml:space="preserve">To provide a </w:t>
+        <w:t xml:space="preserve">To ensure </w:t>
       </w:r>
       <w:r>
         <w:rPr>
@@ -5520,13 +5507,13 @@
           <w:bCs/>
           <w:color w:val="212121"/>
         </w:rPr>
-        <w:t>user-friendly and interactive platform</w:t>
+        <w:t>structured content management</w:t>
       </w:r>
       <w:r>
         <w:rPr>
           <w:color w:val="212121"/>
         </w:rPr>
-        <w:t xml:space="preserve"> for discussions, engagement, and content sharing.</w:t>
+        <w:t>, making it easy for users to organize and interact with posts within their communities.</w:t>
       </w:r>
     </w:p>
     <w:p>
@@ -5547,41 +5534,6 @@
         <w:rPr>
           <w:color w:val="212121"/>
         </w:rPr>
-        <w:t xml:space="preserve">To ensure </w:t>
-      </w:r>
-      <w:r>
-        <w:rPr>
-          <w:b/>
-          <w:bCs/>
-          <w:color w:val="212121"/>
-        </w:rPr>
-        <w:t>structured content management</w:t>
-      </w:r>
-      <w:r>
-        <w:rPr>
-          <w:color w:val="212121"/>
-        </w:rPr>
-        <w:t>, making it easy for users to organize and interact with posts within their communities.</w:t>
-      </w:r>
-    </w:p>
-    <w:p>
-      <w:pPr>
-        <w:pStyle w:val="NormalWeb"/>
-        <w:numPr>
-          <w:ilvl w:val="0"/>
-          <w:numId w:val="21"/>
-        </w:numPr>
-        <w:shd w:val="clear" w:color="auto" w:fill="FFFFFF"/>
-        <w:spacing w:before="0" w:beforeAutospacing="0" w:after="240" w:afterAutospacing="0" w:line="276" w:lineRule="auto"/>
-        <w:jc w:val="both"/>
-        <w:rPr>
-          <w:color w:val="212121"/>
-        </w:rPr>
-      </w:pPr>
-      <w:r>
-        <w:rPr>
-          <w:color w:val="212121"/>
-        </w:rPr>
         <w:t xml:space="preserve">To lay the foundation for </w:t>
       </w:r>
       <w:r>
@@ -5631,7 +5583,7 @@
         </w:rPr>
         <w:t xml:space="preserve"> </w:t>
       </w:r>
-      <w:bookmarkStart w:id="4" w:name="_Toc192509341"/>
+      <w:bookmarkStart w:id="4" w:name="_Toc193028333"/>
       <w:r>
         <w:rPr>
           <w:rFonts w:ascii="Times New Roman" w:hAnsi="Times New Roman" w:cs="Times New Roman"/>
@@ -5961,7 +5913,6 @@
           <w:sz w:val="24"/>
           <w:szCs w:val="24"/>
         </w:rPr>
-        <w:lastRenderedPageBreak/>
         <w:t>Internet Dependency</w:t>
       </w:r>
       <w:r>
@@ -6003,9 +5954,10 @@
           <w:sz w:val="28"/>
           <w:szCs w:val="28"/>
         </w:rPr>
+        <w:lastRenderedPageBreak/>
         <w:t xml:space="preserve"> </w:t>
       </w:r>
-      <w:bookmarkStart w:id="5" w:name="_Toc192509342"/>
+      <w:bookmarkStart w:id="5" w:name="_Toc193028334"/>
       <w:r>
         <w:rPr>
           <w:rFonts w:ascii="Times New Roman" w:hAnsi="Times New Roman" w:cs="Times New Roman"/>
@@ -6271,7 +6223,7 @@
         </w:rPr>
         <w:br w:type="page"/>
       </w:r>
-      <w:bookmarkStart w:id="6" w:name="_Toc192509343"/>
+      <w:bookmarkStart w:id="6" w:name="_Toc193028335"/>
       <w:r>
         <w:rPr>
           <w:rFonts w:ascii="Times New Roman" w:eastAsia="Calibri" w:hAnsi="Times New Roman" w:cs="Times New Roman"/>
@@ -6316,7 +6268,7 @@
           <w:lang w:bidi="en-US"/>
         </w:rPr>
       </w:pPr>
-      <w:bookmarkStart w:id="7" w:name="_Toc192509344"/>
+      <w:bookmarkStart w:id="7" w:name="_Toc193028336"/>
       <w:r>
         <w:rPr>
           <w:rFonts w:ascii="Times New Roman" w:hAnsi="Times New Roman" w:cs="Times New Roman"/>
@@ -6547,28 +6499,20 @@
           <w:szCs w:val="24"/>
         </w:rPr>
       </w:pPr>
-      <w:r>
-        <w:rPr>
-          <w:rFonts w:ascii="Times New Roman" w:hAnsi="Times New Roman" w:cs="Times New Roman"/>
-          <w:sz w:val="24"/>
-          <w:szCs w:val="24"/>
-        </w:rPr>
-        <w:pict w14:anchorId="068867AE">
-          <v:rect id="_x0000_i1025" style="width:0;height:1.5pt" o:hralign="center" o:hrstd="t" o:hr="t" fillcolor="#a0a0a0" stroked="f"/>
-        </w:pict>
-      </w:r>
     </w:p>
     <w:p>
       <w:pPr>
         <w:pStyle w:val="Heading2"/>
         <w:rPr>
+          <w:rFonts w:ascii="Times New Roman" w:hAnsi="Times New Roman" w:cs="Times New Roman"/>
           <w:sz w:val="28"/>
           <w:szCs w:val="28"/>
         </w:rPr>
       </w:pPr>
-      <w:bookmarkStart w:id="8" w:name="_Toc192509345"/>
-      <w:r>
-        <w:rPr>
+      <w:bookmarkStart w:id="8" w:name="_Toc193028337"/>
+      <w:r>
+        <w:rPr>
+          <w:rFonts w:ascii="Times New Roman" w:hAnsi="Times New Roman" w:cs="Times New Roman"/>
           <w:sz w:val="28"/>
           <w:szCs w:val="28"/>
         </w:rPr>
@@ -6663,25 +6607,52 @@
           <w:sz w:val="24"/>
           <w:szCs w:val="24"/>
         </w:rPr>
-        <w:t xml:space="preserve"> Early platforms like forums, bulletin boards, and Usenet allowed users to communicate based on common interests, but they lacked modern interactivity, real-time updates, and user engagement features.</w:t>
-      </w:r>
-    </w:p>
-    <w:p>
-      <w:pPr>
+        <w:t xml:space="preserve"> </w:t>
+      </w:r>
+      <w:r>
+        <w:rPr>
+          <w:rFonts w:ascii="Times New Roman" w:hAnsi="Times New Roman" w:cs="Times New Roman"/>
+          <w:sz w:val="24"/>
+          <w:szCs w:val="24"/>
+        </w:rPr>
+        <w:t xml:space="preserve">Early platforms such as forums, bulletin boards, and Usenet enabled users to connect over shared interests. However, these systems lacked </w:t>
+      </w:r>
+      <w:proofErr w:type="gramStart"/>
+      <w:r>
+        <w:rPr>
+          <w:rFonts w:ascii="Times New Roman" w:hAnsi="Times New Roman" w:cs="Times New Roman"/>
+          <w:sz w:val="24"/>
+          <w:szCs w:val="24"/>
+        </w:rPr>
+        <w:t>the interactivity</w:t>
+      </w:r>
+      <w:proofErr w:type="gramEnd"/>
+      <w:r>
+        <w:rPr>
+          <w:rFonts w:ascii="Times New Roman" w:hAnsi="Times New Roman" w:cs="Times New Roman"/>
+          <w:sz w:val="24"/>
+          <w:szCs w:val="24"/>
+        </w:rPr>
+        <w:t>, real-time updates, and engagement features prevalent in today’s platforms [1].</w:t>
+      </w:r>
+    </w:p>
+    <w:p>
+      <w:pPr>
+        <w:pStyle w:val="ListParagraph"/>
         <w:numPr>
           <w:ilvl w:val="0"/>
           <w:numId w:val="28"/>
         </w:numPr>
-        <w:jc w:val="both"/>
-        <w:rPr>
-          <w:rFonts w:ascii="Times New Roman" w:hAnsi="Times New Roman" w:cs="Times New Roman"/>
-          <w:sz w:val="24"/>
-          <w:szCs w:val="24"/>
-        </w:rPr>
-      </w:pPr>
-      <w:r>
-        <w:rPr>
-          <w:rFonts w:ascii="Times New Roman" w:hAnsi="Times New Roman" w:cs="Times New Roman"/>
+        <w:spacing w:after="0" w:line="240" w:lineRule="auto"/>
+        <w:rPr>
+          <w:rFonts w:ascii="Times New Roman" w:eastAsia="Times New Roman" w:hAnsi="Times New Roman" w:cs="Times New Roman"/>
+          <w:sz w:val="24"/>
+          <w:szCs w:val="24"/>
+        </w:rPr>
+      </w:pPr>
+      <w:r>
+        <w:rPr>
+          <w:rFonts w:ascii="Times New Roman" w:eastAsia="Times New Roman" w:hAnsi="Times New Roman" w:cs="Times New Roman"/>
           <w:b/>
           <w:bCs/>
           <w:sz w:val="24"/>
@@ -6692,7 +6663,7 @@
       <w:proofErr w:type="gramStart"/>
       <w:r>
         <w:rPr>
-          <w:rFonts w:ascii="Times New Roman" w:hAnsi="Times New Roman" w:cs="Times New Roman"/>
+          <w:rFonts w:ascii="Times New Roman" w:eastAsia="Times New Roman" w:hAnsi="Times New Roman" w:cs="Times New Roman"/>
           <w:b/>
           <w:bCs/>
           <w:sz w:val="24"/>
@@ -6703,54 +6674,87 @@
       <w:proofErr w:type="gramEnd"/>
       <w:r>
         <w:rPr>
-          <w:rFonts w:ascii="Times New Roman" w:hAnsi="Times New Roman" w:cs="Times New Roman"/>
-          <w:b/>
-          <w:bCs/>
-          <w:sz w:val="24"/>
-          <w:szCs w:val="24"/>
-        </w:rPr>
-        <w:t>:</w:t>
-      </w:r>
-      <w:r>
-        <w:rPr>
-          <w:rFonts w:ascii="Times New Roman" w:hAnsi="Times New Roman" w:cs="Times New Roman"/>
-          <w:sz w:val="24"/>
-          <w:szCs w:val="24"/>
-        </w:rPr>
-        <w:t xml:space="preserve"> Platforms like Facebook, Twitter, and Reddit have integrated social networking with algorithm-driven content visibility, allowing users to engage dynamically.</w:t>
-      </w:r>
-    </w:p>
-    <w:p>
-      <w:pPr>
+          <w:rFonts w:ascii="Times New Roman" w:eastAsia="Times New Roman" w:hAnsi="Times New Roman" w:cs="Times New Roman"/>
+          <w:sz w:val="24"/>
+          <w:szCs w:val="24"/>
+        </w:rPr>
+        <w:br/>
+        <w:t>Platforms like Facebook, Twitter, and Reddit have transformed online interaction by integrating social networking with algorithm-driven content visibility. These systems use sophisticated algorithms to curate content, fostering dynamic and real-time user engagement [2].</w:t>
+      </w:r>
+    </w:p>
+    <w:p>
+      <w:pPr>
+        <w:spacing w:after="0" w:line="240" w:lineRule="auto"/>
+        <w:rPr>
+          <w:rFonts w:ascii="Times New Roman" w:eastAsia="Times New Roman" w:hAnsi="Times New Roman" w:cs="Times New Roman"/>
+          <w:sz w:val="24"/>
+          <w:szCs w:val="24"/>
+        </w:rPr>
+      </w:pPr>
+    </w:p>
+    <w:p>
+      <w:pPr>
+        <w:pStyle w:val="ListParagraph"/>
         <w:numPr>
           <w:ilvl w:val="0"/>
           <w:numId w:val="28"/>
         </w:numPr>
-        <w:jc w:val="both"/>
-        <w:rPr>
-          <w:rFonts w:ascii="Times New Roman" w:hAnsi="Times New Roman" w:cs="Times New Roman"/>
-          <w:sz w:val="24"/>
-          <w:szCs w:val="24"/>
-        </w:rPr>
-      </w:pPr>
-      <w:r>
-        <w:rPr>
-          <w:rFonts w:ascii="Times New Roman" w:hAnsi="Times New Roman" w:cs="Times New Roman"/>
+        <w:spacing w:after="0" w:line="240" w:lineRule="auto"/>
+        <w:rPr>
+          <w:rFonts w:ascii="Times New Roman" w:eastAsia="Times New Roman" w:hAnsi="Times New Roman" w:cs="Times New Roman"/>
+          <w:sz w:val="24"/>
+          <w:szCs w:val="24"/>
+        </w:rPr>
+      </w:pPr>
+      <w:r>
+        <w:rPr>
+          <w:rFonts w:ascii="Times New Roman" w:eastAsia="Times New Roman" w:hAnsi="Times New Roman" w:cs="Times New Roman"/>
           <w:b/>
           <w:bCs/>
           <w:sz w:val="24"/>
           <w:szCs w:val="24"/>
         </w:rPr>
-        <w:t>Niche Community Platforms:</w:t>
-      </w:r>
-      <w:r>
-        <w:rPr>
-          <w:rFonts w:ascii="Times New Roman" w:hAnsi="Times New Roman" w:cs="Times New Roman"/>
-          <w:sz w:val="24"/>
-          <w:szCs w:val="24"/>
-        </w:rPr>
-        <w:t xml:space="preserve"> Websites like Discord and Reddit Communities provide interest-based interaction models where users can join and contribute to specific topics.</w:t>
-      </w:r>
+        <w:lastRenderedPageBreak/>
+        <w:t>Niche Community Platforms</w:t>
+      </w:r>
+      <w:r>
+        <w:rPr>
+          <w:rFonts w:ascii="Times New Roman" w:eastAsia="Times New Roman" w:hAnsi="Times New Roman" w:cs="Times New Roman"/>
+          <w:sz w:val="24"/>
+          <w:szCs w:val="24"/>
+        </w:rPr>
+        <w:br/>
+        <w:t xml:space="preserve">Websites such as Discord and Reddit Communities cater to specific interests, offering interaction models where users can join and contribute to targeted discussions [3]. This focus on niche communities inspires </w:t>
+      </w:r>
+      <w:proofErr w:type="spellStart"/>
+      <w:r>
+        <w:rPr>
+          <w:rFonts w:ascii="Times New Roman" w:eastAsia="Times New Roman" w:hAnsi="Times New Roman" w:cs="Times New Roman"/>
+          <w:sz w:val="24"/>
+          <w:szCs w:val="24"/>
+        </w:rPr>
+        <w:t>ConnectMe’s</w:t>
+      </w:r>
+      <w:proofErr w:type="spellEnd"/>
+      <w:r>
+        <w:rPr>
+          <w:rFonts w:ascii="Times New Roman" w:eastAsia="Times New Roman" w:hAnsi="Times New Roman" w:cs="Times New Roman"/>
+          <w:sz w:val="24"/>
+          <w:szCs w:val="24"/>
+        </w:rPr>
+        <w:t xml:space="preserve"> design, which aims to support interest-based groups within a broader social framework.</w:t>
+      </w:r>
+    </w:p>
+    <w:p>
+      <w:pPr>
+        <w:ind w:left="720"/>
+        <w:jc w:val="both"/>
+        <w:rPr>
+          <w:rFonts w:ascii="Times New Roman" w:hAnsi="Times New Roman" w:cs="Times New Roman"/>
+          <w:sz w:val="24"/>
+          <w:szCs w:val="24"/>
+        </w:rPr>
+      </w:pPr>
     </w:p>
     <w:p>
       <w:pPr>
@@ -6771,7 +6775,6 @@
           <w:sz w:val="24"/>
           <w:szCs w:val="24"/>
         </w:rPr>
-        <w:lastRenderedPageBreak/>
         <w:t>Technology Trends in Social Media Development</w:t>
       </w:r>
     </w:p>
@@ -6804,7 +6807,15 @@
           <w:sz w:val="24"/>
           <w:szCs w:val="24"/>
         </w:rPr>
-        <w:t xml:space="preserve"> Modern platforms employ AI-driven recommendations for content curation based on user activity and preferences.</w:t>
+        <w:t xml:space="preserve"> </w:t>
+      </w:r>
+      <w:r>
+        <w:rPr>
+          <w:rFonts w:ascii="Times New Roman" w:hAnsi="Times New Roman" w:cs="Times New Roman"/>
+          <w:sz w:val="24"/>
+          <w:szCs w:val="24"/>
+        </w:rPr>
+        <w:t>Modern platforms leverage AI-driven recommendation systems to curate content based on user activity and preferences, enhancing personalization and engagement [4]. ConnectMe adopts this trend to provide tailored experiences while balancing community interaction.</w:t>
       </w:r>
     </w:p>
     <w:p>
@@ -6836,7 +6847,15 @@
           <w:sz w:val="24"/>
           <w:szCs w:val="24"/>
         </w:rPr>
-        <w:t xml:space="preserve"> With increasing concerns over data privacy, platforms implement user authentication and access controls to ensure secure interactions.</w:t>
+        <w:t xml:space="preserve"> </w:t>
+      </w:r>
+      <w:r>
+        <w:rPr>
+          <w:rFonts w:ascii="Times New Roman" w:hAnsi="Times New Roman" w:cs="Times New Roman"/>
+          <w:sz w:val="24"/>
+          <w:szCs w:val="24"/>
+        </w:rPr>
+        <w:t>Amid growing concerns over data privacy, social media platforms increasingly implement user authentication and access controls to ensure secure interactions [5].</w:t>
       </w:r>
     </w:p>
     <w:p>
@@ -6876,7 +6895,7 @@
           <w:sz w:val="24"/>
           <w:szCs w:val="24"/>
         </w:rPr>
-        <w:t>Unlike algorithm-driven content visibility, decentralized platforms focus on user-driven discussions where content remains relevant and easily accessible.</w:t>
+        <w:t>In contrast to algorithm-driven visibility, decentralized platforms prioritize user-driven discussions, ensuring content remains relevant and accessible without centralized control [6].</w:t>
       </w:r>
     </w:p>
     <w:p>
@@ -6913,7 +6932,7 @@
         </w:rPr>
         <w:br w:type="page"/>
       </w:r>
-      <w:bookmarkStart w:id="9" w:name="_Toc192509346"/>
+      <w:bookmarkStart w:id="9" w:name="_Toc193028338"/>
       <w:r>
         <w:rPr>
           <w:rFonts w:ascii="Times New Roman" w:eastAsia="Calibri" w:hAnsi="Times New Roman" w:cs="Times New Roman"/>
@@ -6947,7 +6966,7 @@
           <w:szCs w:val="28"/>
         </w:rPr>
       </w:pPr>
-      <w:bookmarkStart w:id="10" w:name="_Toc192509347"/>
+      <w:bookmarkStart w:id="10" w:name="_Toc193028339"/>
       <w:r>
         <w:rPr>
           <w:rFonts w:ascii="Times New Roman" w:hAnsi="Times New Roman" w:cs="Times New Roman"/>
@@ -7170,7 +7189,7 @@
           <w:szCs w:val="28"/>
         </w:rPr>
       </w:pPr>
-      <w:bookmarkStart w:id="11" w:name="_Toc192509348"/>
+      <w:bookmarkStart w:id="11" w:name="_Toc193028340"/>
       <w:r>
         <w:rPr>
           <w:rFonts w:ascii="Times New Roman" w:hAnsi="Times New Roman" w:cs="Times New Roman"/>
@@ -7418,7 +7437,7 @@
           <w:bCs/>
         </w:rPr>
       </w:pPr>
-      <w:bookmarkStart w:id="12" w:name="_Toc192509349"/>
+      <w:bookmarkStart w:id="12" w:name="_Toc193028341"/>
       <w:r>
         <w:rPr>
           <w:rFonts w:ascii="Times New Roman" w:hAnsi="Times New Roman" w:cs="Times New Roman"/>
@@ -7590,7 +7609,7 @@
           <w:bCs/>
         </w:rPr>
       </w:pPr>
-      <w:bookmarkStart w:id="13" w:name="_Toc192509350"/>
+      <w:bookmarkStart w:id="13" w:name="_Toc193028342"/>
       <w:r>
         <w:rPr>
           <w:rFonts w:ascii="Times New Roman" w:hAnsi="Times New Roman" w:cs="Times New Roman"/>
@@ -7880,7 +7899,7 @@
           <w:bCs/>
         </w:rPr>
       </w:pPr>
-      <w:bookmarkStart w:id="14" w:name="_Toc192509351"/>
+      <w:bookmarkStart w:id="14" w:name="_Toc193028343"/>
       <w:r>
         <w:rPr>
           <w:rFonts w:ascii="Times New Roman" w:hAnsi="Times New Roman" w:cs="Times New Roman"/>
@@ -8034,7 +8053,7 @@
           <w:sz w:val="32"/>
         </w:rPr>
       </w:pPr>
-      <w:bookmarkStart w:id="15" w:name="_Toc192509352"/>
+      <w:bookmarkStart w:id="15" w:name="_Toc193028344"/>
       <w:r>
         <w:rPr>
           <w:rFonts w:ascii="Times New Roman" w:hAnsi="Times New Roman" w:cs="Times New Roman"/>
@@ -8061,7 +8080,7 @@
           <w:szCs w:val="28"/>
         </w:rPr>
       </w:pPr>
-      <w:bookmarkStart w:id="16" w:name="_Toc192509353"/>
+      <w:bookmarkStart w:id="16" w:name="_Toc193028345"/>
       <w:r>
         <w:rPr>
           <w:rFonts w:ascii="Times New Roman" w:hAnsi="Times New Roman" w:cs="Times New Roman"/>
@@ -8081,7 +8100,7 @@
           <w:bCs/>
         </w:rPr>
       </w:pPr>
-      <w:bookmarkStart w:id="17" w:name="_Toc192509354"/>
+      <w:bookmarkStart w:id="17" w:name="_Toc193028346"/>
       <w:r>
         <w:rPr>
           <w:rFonts w:ascii="Times New Roman" w:hAnsi="Times New Roman" w:cs="Times New Roman"/>
@@ -8495,7 +8514,7 @@
           <w:bCs/>
         </w:rPr>
       </w:pPr>
-      <w:bookmarkStart w:id="18" w:name="_Toc192509355"/>
+      <w:bookmarkStart w:id="18" w:name="_Toc193028347"/>
       <w:r>
         <w:rPr>
           <w:rFonts w:ascii="Times New Roman" w:hAnsi="Times New Roman" w:cs="Times New Roman"/>
@@ -9727,7 +9746,7 @@
           <w:sz w:val="32"/>
         </w:rPr>
       </w:pPr>
-      <w:bookmarkStart w:id="19" w:name="_Toc192509356"/>
+      <w:bookmarkStart w:id="19" w:name="_Toc193028348"/>
       <w:r>
         <w:rPr>
           <w:rFonts w:ascii="Times New Roman" w:hAnsi="Times New Roman" w:cs="Times New Roman"/>
@@ -9753,7 +9772,7 @@
           <w:sz w:val="28"/>
         </w:rPr>
       </w:pPr>
-      <w:bookmarkStart w:id="20" w:name="_Toc192509357"/>
+      <w:bookmarkStart w:id="20" w:name="_Toc193028349"/>
       <w:r>
         <w:rPr>
           <w:rFonts w:ascii="Times New Roman" w:hAnsi="Times New Roman" w:cs="Times New Roman"/>
@@ -9789,7 +9808,7 @@
           <w:sz w:val="32"/>
         </w:rPr>
       </w:pPr>
-      <w:bookmarkStart w:id="21" w:name="_Toc192509358"/>
+      <w:bookmarkStart w:id="21" w:name="_Toc193028350"/>
       <w:r>
         <w:rPr>
           <w:rFonts w:ascii="Times New Roman" w:hAnsi="Times New Roman" w:cs="Times New Roman"/>
@@ -9933,7 +9952,7 @@
           <w:sz w:val="28"/>
         </w:rPr>
       </w:pPr>
-      <w:bookmarkStart w:id="22" w:name="_Toc192509359"/>
+      <w:bookmarkStart w:id="22" w:name="_Toc193028351"/>
       <w:r>
         <w:rPr>
           <w:rFonts w:ascii="Times New Roman" w:hAnsi="Times New Roman" w:cs="Times New Roman"/>
@@ -9945,248 +9964,117 @@
     </w:p>
     <w:p>
       <w:pPr>
-        <w:jc w:val="both"/>
-        <w:rPr>
-          <w:rFonts w:ascii="Times New Roman" w:hAnsi="Times New Roman" w:cs="Times New Roman"/>
-          <w:sz w:val="24"/>
-          <w:szCs w:val="24"/>
-        </w:rPr>
-      </w:pPr>
-      <w:r>
-        <w:rPr>
-          <w:rFonts w:ascii="Times New Roman" w:hAnsi="Times New Roman" w:cs="Times New Roman"/>
-          <w:sz w:val="24"/>
-          <w:szCs w:val="24"/>
-        </w:rPr>
-        <w:t>The success of ConnectMe will be determined by its user engagement and the continuous improvement based on user feedback. Future developments will focus on the following areas:</w:t>
-      </w:r>
-    </w:p>
-    <w:p>
-      <w:pPr>
-        <w:numPr>
-          <w:ilvl w:val="0"/>
-          <w:numId w:val="33"/>
-        </w:numPr>
-        <w:jc w:val="both"/>
-        <w:rPr>
-          <w:rFonts w:ascii="Times New Roman" w:hAnsi="Times New Roman" w:cs="Times New Roman"/>
-          <w:sz w:val="24"/>
-          <w:szCs w:val="24"/>
-        </w:rPr>
-      </w:pPr>
-      <w:r>
-        <w:rPr>
-          <w:rFonts w:ascii="Times New Roman" w:hAnsi="Times New Roman" w:cs="Times New Roman"/>
-          <w:b/>
-          <w:bCs/>
-          <w:sz w:val="24"/>
-          <w:szCs w:val="24"/>
-        </w:rPr>
-        <w:t>Enhanced User Features:</w:t>
-      </w:r>
-      <w:r>
-        <w:rPr>
-          <w:rFonts w:ascii="Times New Roman" w:hAnsi="Times New Roman" w:cs="Times New Roman"/>
-          <w:sz w:val="24"/>
-          <w:szCs w:val="24"/>
-        </w:rPr>
-        <w:t xml:space="preserve"> Additional functionalities such as user roles and permissions can be added to allow more control over content and community management.</w:t>
-      </w:r>
-    </w:p>
-    <w:p>
-      <w:pPr>
-        <w:numPr>
-          <w:ilvl w:val="0"/>
-          <w:numId w:val="33"/>
-        </w:numPr>
-        <w:jc w:val="both"/>
-        <w:rPr>
-          <w:rFonts w:ascii="Times New Roman" w:hAnsi="Times New Roman" w:cs="Times New Roman"/>
-          <w:sz w:val="24"/>
-          <w:szCs w:val="24"/>
-        </w:rPr>
-      </w:pPr>
-      <w:r>
-        <w:rPr>
-          <w:rFonts w:ascii="Times New Roman" w:hAnsi="Times New Roman" w:cs="Times New Roman"/>
-          <w:b/>
-          <w:bCs/>
-          <w:sz w:val="24"/>
-          <w:szCs w:val="24"/>
-        </w:rPr>
-        <w:t>User Interaction Improvements:</w:t>
-      </w:r>
-      <w:r>
-        <w:rPr>
-          <w:rFonts w:ascii="Times New Roman" w:hAnsi="Times New Roman" w:cs="Times New Roman"/>
-          <w:sz w:val="24"/>
-          <w:szCs w:val="24"/>
-        </w:rPr>
-        <w:t xml:space="preserve"> Introducing features such as comment moderation, likes, and share options will foster greater interaction among users.</w:t>
-      </w:r>
-    </w:p>
-    <w:p>
-      <w:pPr>
-        <w:numPr>
-          <w:ilvl w:val="0"/>
-          <w:numId w:val="33"/>
-        </w:numPr>
-        <w:jc w:val="both"/>
-        <w:rPr>
-          <w:rFonts w:ascii="Times New Roman" w:hAnsi="Times New Roman" w:cs="Times New Roman"/>
-          <w:sz w:val="24"/>
-          <w:szCs w:val="24"/>
-        </w:rPr>
-      </w:pPr>
-      <w:r>
-        <w:rPr>
-          <w:rFonts w:ascii="Times New Roman" w:hAnsi="Times New Roman" w:cs="Times New Roman"/>
-          <w:b/>
-          <w:bCs/>
-          <w:sz w:val="24"/>
-          <w:szCs w:val="24"/>
-        </w:rPr>
-        <w:t>Database Upgrades:</w:t>
-      </w:r>
-      <w:r>
-        <w:rPr>
-          <w:rFonts w:ascii="Times New Roman" w:hAnsi="Times New Roman" w:cs="Times New Roman"/>
-          <w:sz w:val="24"/>
-          <w:szCs w:val="24"/>
-        </w:rPr>
-        <w:t xml:space="preserve"> The database will be refined and upgraded regularly to optimize performance and support future features.</w:t>
-      </w:r>
-    </w:p>
-    <w:p>
-      <w:pPr>
-        <w:numPr>
-          <w:ilvl w:val="0"/>
-          <w:numId w:val="33"/>
-        </w:numPr>
-        <w:jc w:val="both"/>
-        <w:rPr>
-          <w:rFonts w:ascii="Times New Roman" w:hAnsi="Times New Roman" w:cs="Times New Roman"/>
-          <w:sz w:val="24"/>
-          <w:szCs w:val="24"/>
-        </w:rPr>
-      </w:pPr>
-      <w:r>
-        <w:rPr>
-          <w:rFonts w:ascii="Times New Roman" w:hAnsi="Times New Roman" w:cs="Times New Roman"/>
-          <w:b/>
-          <w:bCs/>
-          <w:sz w:val="24"/>
-          <w:szCs w:val="24"/>
-        </w:rPr>
-        <w:t>Admin Panel Enhancements:</w:t>
-      </w:r>
-      <w:r>
-        <w:rPr>
-          <w:rFonts w:ascii="Times New Roman" w:hAnsi="Times New Roman" w:cs="Times New Roman"/>
-          <w:sz w:val="24"/>
-          <w:szCs w:val="24"/>
-        </w:rPr>
-        <w:t xml:space="preserve"> Advanced features for administrators, such as user analytics, post management, and more granular control over communities, will be implemented.</w:t>
-      </w:r>
-    </w:p>
-    <w:p>
-      <w:pPr>
-        <w:numPr>
-          <w:ilvl w:val="0"/>
-          <w:numId w:val="33"/>
-        </w:numPr>
-        <w:jc w:val="both"/>
-        <w:rPr>
-          <w:rFonts w:ascii="Times New Roman" w:hAnsi="Times New Roman" w:cs="Times New Roman"/>
-          <w:sz w:val="24"/>
-          <w:szCs w:val="24"/>
-        </w:rPr>
-      </w:pPr>
-      <w:r>
-        <w:rPr>
-          <w:rFonts w:ascii="Times New Roman" w:hAnsi="Times New Roman" w:cs="Times New Roman"/>
-          <w:b/>
-          <w:bCs/>
-          <w:sz w:val="24"/>
-          <w:szCs w:val="24"/>
-        </w:rPr>
-        <w:t>Real-Time Notifications:</w:t>
-      </w:r>
-      <w:r>
-        <w:rPr>
-          <w:rFonts w:ascii="Times New Roman" w:hAnsi="Times New Roman" w:cs="Times New Roman"/>
-          <w:sz w:val="24"/>
-          <w:szCs w:val="24"/>
-        </w:rPr>
-        <w:t xml:space="preserve"> Implementing real-time notifications for users regarding new posts, comments, and community activities could enhance the user experience.</w:t>
-      </w:r>
-    </w:p>
-    <w:p>
-      <w:pPr>
-        <w:numPr>
-          <w:ilvl w:val="0"/>
-          <w:numId w:val="33"/>
-        </w:numPr>
-        <w:rPr>
-          <w:rFonts w:ascii="Times New Roman" w:hAnsi="Times New Roman" w:cs="Times New Roman"/>
-          <w:sz w:val="24"/>
-          <w:szCs w:val="24"/>
-        </w:rPr>
-      </w:pPr>
-      <w:r>
-        <w:rPr>
-          <w:rFonts w:ascii="Times New Roman" w:hAnsi="Times New Roman" w:cs="Times New Roman"/>
-          <w:b/>
-          <w:bCs/>
+        <w:rPr>
+          <w:rFonts w:ascii="Times New Roman" w:hAnsi="Times New Roman" w:cs="Times New Roman"/>
+          <w:sz w:val="24"/>
+          <w:szCs w:val="24"/>
+        </w:rPr>
+      </w:pPr>
+      <w:r>
+        <w:rPr>
+          <w:rFonts w:ascii="Times New Roman" w:hAnsi="Times New Roman" w:cs="Times New Roman"/>
+          <w:sz w:val="24"/>
+          <w:szCs w:val="24"/>
+        </w:rPr>
+        <w:t xml:space="preserve">The long-term success of </w:t>
+      </w:r>
+      <w:r>
+        <w:rPr>
+          <w:rFonts w:ascii="Times New Roman" w:hAnsi="Times New Roman" w:cs="Times New Roman"/>
+          <w:i/>
+          <w:iCs/>
+          <w:sz w:val="24"/>
+          <w:szCs w:val="24"/>
+        </w:rPr>
+        <w:t>ConnectMe</w:t>
+      </w:r>
+      <w:r>
+        <w:rPr>
+          <w:rFonts w:ascii="Times New Roman" w:hAnsi="Times New Roman" w:cs="Times New Roman"/>
+          <w:sz w:val="24"/>
+          <w:szCs w:val="24"/>
+        </w:rPr>
+        <w:t xml:space="preserve"> will depend on continuous improvements driven by user engagement and feedback. One of the key areas for future enhancement is advanced user management, where role-based access control (RBAC) can be introduced to allow administrators and moderators to manage communities more effectively. Additionally, improving user interaction by integrating features such as comment filtering, content ranking algorithms, and engagement metrics will help foster meaningful discussions and increase participation.</w:t>
+      </w:r>
+    </w:p>
+    <w:p>
+      <w:pPr>
+        <w:rPr>
+          <w:rFonts w:ascii="Times New Roman" w:hAnsi="Times New Roman" w:cs="Times New Roman"/>
+          <w:sz w:val="24"/>
+          <w:szCs w:val="24"/>
+        </w:rPr>
+      </w:pPr>
+      <w:r>
+        <w:rPr>
+          <w:rFonts w:ascii="Times New Roman" w:hAnsi="Times New Roman" w:cs="Times New Roman"/>
+          <w:sz w:val="24"/>
+          <w:szCs w:val="24"/>
+        </w:rPr>
+        <w:t>To ensure scalability, optimizing the database architecture through indexing strategies and cloud-based solutions will be crucial in handling increased user activity efficiently. Administrative controls will also be expanded to provide detailed analytics on user behavior, content trends, and community engagement, enabling better decision-making for platform improvements. Another essential feature to consider is real-time functionality, where push notifications and live updates for posts, comments, and direct messaging will enhance the user experience and retention.</w:t>
+      </w:r>
+    </w:p>
+    <w:p>
+      <w:pPr>
+        <w:rPr>
+          <w:rFonts w:ascii="Times New Roman" w:hAnsi="Times New Roman" w:cs="Times New Roman"/>
+          <w:sz w:val="24"/>
+          <w:szCs w:val="24"/>
+        </w:rPr>
+      </w:pPr>
+      <w:r>
+        <w:rPr>
+          <w:rFonts w:ascii="Times New Roman" w:hAnsi="Times New Roman" w:cs="Times New Roman"/>
+          <w:sz w:val="24"/>
+          <w:szCs w:val="24"/>
+        </w:rPr>
+        <w:t xml:space="preserve">Finally, expanding </w:t>
+      </w:r>
+      <w:r>
+        <w:rPr>
+          <w:rFonts w:ascii="Times New Roman" w:hAnsi="Times New Roman" w:cs="Times New Roman"/>
+          <w:i/>
+          <w:iCs/>
+          <w:sz w:val="24"/>
+          <w:szCs w:val="24"/>
+        </w:rPr>
+        <w:t>ConnectMe</w:t>
+      </w:r>
+      <w:r>
+        <w:rPr>
+          <w:rFonts w:ascii="Times New Roman" w:hAnsi="Times New Roman" w:cs="Times New Roman"/>
+          <w:sz w:val="24"/>
+          <w:szCs w:val="24"/>
+        </w:rPr>
+        <w:t xml:space="preserve"> into a mobile application will improve accessibility for a broader audience, making the platform more versatile across different devices. By </w:t>
+      </w:r>
+      <w:r>
+        <w:rPr>
+          <w:rFonts w:ascii="Times New Roman" w:hAnsi="Times New Roman" w:cs="Times New Roman"/>
           <w:sz w:val="24"/>
           <w:szCs w:val="24"/>
         </w:rPr>
         <w:lastRenderedPageBreak/>
-        <w:t>Mobile Application:</w:t>
-      </w:r>
-      <w:r>
-        <w:rPr>
-          <w:rFonts w:ascii="Times New Roman" w:hAnsi="Times New Roman" w:cs="Times New Roman"/>
-          <w:sz w:val="24"/>
-          <w:szCs w:val="24"/>
-        </w:rPr>
-        <w:t xml:space="preserve"> Expanding the platform into a mobile application for iOS and Android will further broaden its accessibility and usability.</w:t>
-      </w:r>
-    </w:p>
-    <w:p>
-      <w:pPr>
-        <w:rPr>
-          <w:rFonts w:ascii="Times New Roman" w:hAnsi="Times New Roman" w:cs="Times New Roman"/>
-          <w:sz w:val="24"/>
-          <w:szCs w:val="24"/>
-        </w:rPr>
-      </w:pPr>
-      <w:r>
-        <w:rPr>
-          <w:rFonts w:ascii="Times New Roman" w:hAnsi="Times New Roman" w:cs="Times New Roman"/>
-          <w:sz w:val="24"/>
-          <w:szCs w:val="24"/>
-        </w:rPr>
-        <w:t>These updates and additions will help the platform evolve into a more robust, user-friendly system, expanding its capabilities to meet the needs of its growing user base.</w:t>
-      </w:r>
-    </w:p>
-    <w:p>
-      <w:pPr>
-        <w:rPr>
-          <w:rFonts w:ascii="Times New Roman" w:hAnsi="Times New Roman" w:cs="Times New Roman"/>
-          <w:sz w:val="24"/>
-          <w:szCs w:val="24"/>
-        </w:rPr>
-      </w:pPr>
-    </w:p>
-    <w:p>
-      <w:pPr>
-        <w:rPr>
-          <w:rFonts w:ascii="Times New Roman" w:hAnsi="Times New Roman" w:cs="Times New Roman"/>
-          <w:sz w:val="24"/>
-          <w:szCs w:val="24"/>
-        </w:rPr>
-      </w:pPr>
+        <w:t xml:space="preserve">incorporating these improvements, </w:t>
+      </w:r>
+      <w:r>
+        <w:rPr>
+          <w:rFonts w:ascii="Times New Roman" w:hAnsi="Times New Roman" w:cs="Times New Roman"/>
+          <w:i/>
+          <w:iCs/>
+          <w:sz w:val="24"/>
+          <w:szCs w:val="24"/>
+        </w:rPr>
+        <w:t>ConnectMe</w:t>
+      </w:r>
+      <w:r>
+        <w:rPr>
+          <w:rFonts w:ascii="Times New Roman" w:hAnsi="Times New Roman" w:cs="Times New Roman"/>
+          <w:sz w:val="24"/>
+          <w:szCs w:val="24"/>
+        </w:rPr>
+        <w:t xml:space="preserve"> can evolve into a more dynamic, scalable, and user-centric platform, ensuring long-term sustainability and engagement.</w:t>
+      </w:r>
     </w:p>
     <w:p>
       <w:pPr>
@@ -10212,9 +10100,659 @@
         <w:rPr>
           <w:rFonts w:ascii="Times New Roman" w:hAnsi="Times New Roman" w:cs="Times New Roman"/>
           <w:sz w:val="32"/>
-        </w:rPr>
-      </w:pPr>
-      <w:bookmarkStart w:id="23" w:name="_Toc192509360"/>
+          <w:szCs w:val="32"/>
+        </w:rPr>
+      </w:pPr>
+      <w:bookmarkStart w:id="23" w:name="_Toc193028352"/>
+      <w:r>
+        <w:rPr>
+          <w:rFonts w:ascii="Times New Roman" w:hAnsi="Times New Roman" w:cs="Times New Roman"/>
+          <w:sz w:val="32"/>
+          <w:szCs w:val="32"/>
+        </w:rPr>
+        <w:lastRenderedPageBreak/>
+        <w:t>References</w:t>
+      </w:r>
+      <w:bookmarkEnd w:id="23"/>
+    </w:p>
+    <w:p>
+      <w:pPr>
+        <w:rPr>
+          <w:rFonts w:ascii="Times New Roman" w:hAnsi="Times New Roman" w:cs="Times New Roman"/>
+          <w:sz w:val="24"/>
+          <w:szCs w:val="24"/>
+          <w:lang w:bidi="en-US"/>
+        </w:rPr>
+      </w:pPr>
+      <w:r>
+        <w:rPr>
+          <w:rFonts w:ascii="Times New Roman" w:hAnsi="Times New Roman" w:cs="Times New Roman"/>
+          <w:sz w:val="24"/>
+          <w:szCs w:val="24"/>
+          <w:lang w:bidi="en-US"/>
+        </w:rPr>
+        <w:t xml:space="preserve">[1] B. I. Davidson, S. L. Jones, A. N. </w:t>
+      </w:r>
+      <w:proofErr w:type="spellStart"/>
+      <w:r>
+        <w:rPr>
+          <w:rFonts w:ascii="Times New Roman" w:hAnsi="Times New Roman" w:cs="Times New Roman"/>
+          <w:sz w:val="24"/>
+          <w:szCs w:val="24"/>
+          <w:lang w:bidi="en-US"/>
+        </w:rPr>
+        <w:t>Joinson</w:t>
+      </w:r>
+      <w:proofErr w:type="spellEnd"/>
+      <w:r>
+        <w:rPr>
+          <w:rFonts w:ascii="Times New Roman" w:hAnsi="Times New Roman" w:cs="Times New Roman"/>
+          <w:sz w:val="24"/>
+          <w:szCs w:val="24"/>
+          <w:lang w:bidi="en-US"/>
+        </w:rPr>
+        <w:t xml:space="preserve">, and J. Hinds, "The evolution of online ideological communities," 5, May 2019. [Online]. Available: </w:t>
+      </w:r>
+      <w:hyperlink r:id="rId14" w:tgtFrame="_new" w:history="1">
+        <w:r>
+          <w:rPr>
+            <w:rStyle w:val="Hyperlink"/>
+            <w:rFonts w:ascii="Times New Roman" w:eastAsiaTheme="majorEastAsia" w:hAnsi="Times New Roman" w:cs="Times New Roman"/>
+            <w:b/>
+            <w:bCs/>
+            <w:sz w:val="24"/>
+            <w:szCs w:val="24"/>
+            <w:lang w:bidi="en-US"/>
+          </w:rPr>
+          <w:t>https://journals.plos.org/plosone/article?id=10.1371/journal.pone.0216932</w:t>
+        </w:r>
+      </w:hyperlink>
+      <w:r>
+        <w:rPr>
+          <w:rFonts w:ascii="Times New Roman" w:hAnsi="Times New Roman" w:cs="Times New Roman"/>
+          <w:sz w:val="24"/>
+          <w:szCs w:val="24"/>
+          <w:lang w:bidi="en-US"/>
+        </w:rPr>
+        <w:t>.</w:t>
+      </w:r>
+    </w:p>
+    <w:p>
+      <w:pPr>
+        <w:rPr>
+          <w:rFonts w:ascii="Times New Roman" w:hAnsi="Times New Roman" w:cs="Times New Roman"/>
+          <w:sz w:val="24"/>
+          <w:szCs w:val="24"/>
+          <w:lang w:bidi="en-US"/>
+        </w:rPr>
+      </w:pPr>
+      <w:r>
+        <w:rPr>
+          <w:rFonts w:ascii="Times New Roman" w:hAnsi="Times New Roman" w:cs="Times New Roman"/>
+          <w:sz w:val="24"/>
+          <w:szCs w:val="24"/>
+          <w:lang w:bidi="en-US"/>
+        </w:rPr>
+        <w:t xml:space="preserve">[2] A. </w:t>
+      </w:r>
+      <w:proofErr w:type="spellStart"/>
+      <w:r>
+        <w:rPr>
+          <w:rFonts w:ascii="Times New Roman" w:hAnsi="Times New Roman" w:cs="Times New Roman"/>
+          <w:sz w:val="24"/>
+          <w:szCs w:val="24"/>
+          <w:lang w:bidi="en-US"/>
+        </w:rPr>
+        <w:t>Gausen</w:t>
+      </w:r>
+      <w:proofErr w:type="spellEnd"/>
+      <w:r>
+        <w:rPr>
+          <w:rFonts w:ascii="Times New Roman" w:hAnsi="Times New Roman" w:cs="Times New Roman"/>
+          <w:sz w:val="24"/>
+          <w:szCs w:val="24"/>
+          <w:lang w:bidi="en-US"/>
+        </w:rPr>
+        <w:t xml:space="preserve">, W. Luk, and C. Guo, "Using agent-based modelling to evaluate the impact of algorithmic curation on social media," </w:t>
+      </w:r>
+      <w:r>
+        <w:rPr>
+          <w:rFonts w:ascii="Times New Roman" w:hAnsi="Times New Roman" w:cs="Times New Roman"/>
+          <w:i/>
+          <w:iCs/>
+          <w:sz w:val="24"/>
+          <w:szCs w:val="24"/>
+          <w:lang w:bidi="en-US"/>
+        </w:rPr>
+        <w:t>ACM Journal of Data and Information Quality</w:t>
+      </w:r>
+      <w:r>
+        <w:rPr>
+          <w:rFonts w:ascii="Times New Roman" w:hAnsi="Times New Roman" w:cs="Times New Roman"/>
+          <w:sz w:val="24"/>
+          <w:szCs w:val="24"/>
+          <w:lang w:bidi="en-US"/>
+        </w:rPr>
+        <w:t xml:space="preserve">. </w:t>
+      </w:r>
+      <w:r>
+        <w:rPr>
+          <w:rFonts w:ascii="Times New Roman" w:hAnsi="Times New Roman" w:cs="Times New Roman"/>
+          <w:sz w:val="24"/>
+          <w:szCs w:val="24"/>
+          <w:lang w:bidi="en-US"/>
+        </w:rPr>
+        <w:t xml:space="preserve">1–24, Dec. 2022. [Online]. Available: </w:t>
+      </w:r>
+      <w:hyperlink r:id="rId15" w:tgtFrame="_new" w:history="1">
+        <w:r>
+          <w:rPr>
+            <w:rStyle w:val="Hyperlink"/>
+            <w:rFonts w:ascii="Times New Roman" w:eastAsiaTheme="majorEastAsia" w:hAnsi="Times New Roman" w:cs="Times New Roman"/>
+            <w:b/>
+            <w:bCs/>
+            <w:sz w:val="24"/>
+            <w:szCs w:val="24"/>
+            <w:lang w:bidi="en-US"/>
+          </w:rPr>
+          <w:t>https://dl.acm.org/doi/abs/10.1145/3546915</w:t>
+        </w:r>
+      </w:hyperlink>
+      <w:r>
+        <w:rPr>
+          <w:rFonts w:ascii="Times New Roman" w:hAnsi="Times New Roman" w:cs="Times New Roman"/>
+          <w:sz w:val="24"/>
+          <w:szCs w:val="24"/>
+          <w:lang w:bidi="en-US"/>
+        </w:rPr>
+        <w:t>.</w:t>
+      </w:r>
+    </w:p>
+    <w:p>
+      <w:pPr>
+        <w:rPr>
+          <w:rFonts w:ascii="Times New Roman" w:hAnsi="Times New Roman" w:cs="Times New Roman"/>
+          <w:sz w:val="24"/>
+          <w:szCs w:val="24"/>
+          <w:lang w:bidi="en-US"/>
+        </w:rPr>
+      </w:pPr>
+      <w:r>
+        <w:rPr>
+          <w:rFonts w:ascii="Times New Roman" w:hAnsi="Times New Roman" w:cs="Times New Roman"/>
+          <w:sz w:val="24"/>
+          <w:szCs w:val="24"/>
+          <w:lang w:bidi="en-US"/>
+        </w:rPr>
+        <w:t xml:space="preserve">[3] J. W. P. Miranda, D. H. R. Bueno, and R. </w:t>
+      </w:r>
+      <w:proofErr w:type="gramStart"/>
+      <w:r>
+        <w:rPr>
+          <w:rFonts w:ascii="Times New Roman" w:hAnsi="Times New Roman" w:cs="Times New Roman"/>
+          <w:sz w:val="24"/>
+          <w:szCs w:val="24"/>
+          <w:lang w:bidi="en-US"/>
+        </w:rPr>
+        <w:t>C. G</w:t>
+      </w:r>
+      <w:proofErr w:type="gramEnd"/>
+      <w:r>
+        <w:rPr>
+          <w:rFonts w:ascii="Times New Roman" w:hAnsi="Times New Roman" w:cs="Times New Roman"/>
+          <w:sz w:val="24"/>
+          <w:szCs w:val="24"/>
+          <w:lang w:bidi="en-US"/>
+        </w:rPr>
+        <w:t xml:space="preserve">. De Souza, "A qualitative approach to develop niche social networks," in </w:t>
+      </w:r>
+      <w:r>
+        <w:rPr>
+          <w:rFonts w:ascii="Times New Roman" w:hAnsi="Times New Roman" w:cs="Times New Roman"/>
+          <w:i/>
+          <w:iCs/>
+          <w:sz w:val="24"/>
+          <w:szCs w:val="24"/>
+          <w:lang w:bidi="en-US"/>
+        </w:rPr>
+        <w:t>Proc. Int. Conf. Social Networks</w:t>
+      </w:r>
+      <w:r>
+        <w:rPr>
+          <w:rFonts w:ascii="Times New Roman" w:hAnsi="Times New Roman" w:cs="Times New Roman"/>
+          <w:sz w:val="24"/>
+          <w:szCs w:val="24"/>
+          <w:lang w:bidi="en-US"/>
+        </w:rPr>
+        <w:t xml:space="preserve">, 2016. [Online]. Available: </w:t>
+      </w:r>
+      <w:hyperlink r:id="rId16" w:tgtFrame="_new" w:history="1">
+        <w:r>
+          <w:rPr>
+            <w:rStyle w:val="Hyperlink"/>
+            <w:rFonts w:ascii="Times New Roman" w:eastAsiaTheme="majorEastAsia" w:hAnsi="Times New Roman" w:cs="Times New Roman"/>
+            <w:b/>
+            <w:bCs/>
+            <w:sz w:val="24"/>
+            <w:szCs w:val="24"/>
+            <w:lang w:bidi="en-US"/>
+          </w:rPr>
+          <w:t>https://d1wqtxts1xzle7.cloudfront.net/90537019/237961d22db25238afc19193227e40b56584-libre.pdf</w:t>
+        </w:r>
+      </w:hyperlink>
+      <w:r>
+        <w:rPr>
+          <w:rFonts w:ascii="Times New Roman" w:hAnsi="Times New Roman" w:cs="Times New Roman"/>
+          <w:sz w:val="24"/>
+          <w:szCs w:val="24"/>
+          <w:lang w:bidi="en-US"/>
+        </w:rPr>
+        <w:t>.</w:t>
+      </w:r>
+    </w:p>
+    <w:p>
+      <w:pPr>
+        <w:rPr>
+          <w:rFonts w:ascii="Times New Roman" w:hAnsi="Times New Roman" w:cs="Times New Roman"/>
+          <w:sz w:val="24"/>
+          <w:szCs w:val="24"/>
+          <w:lang w:bidi="en-US"/>
+        </w:rPr>
+      </w:pPr>
+      <w:r>
+        <w:rPr>
+          <w:rFonts w:ascii="Times New Roman" w:hAnsi="Times New Roman" w:cs="Times New Roman"/>
+          <w:sz w:val="24"/>
+          <w:szCs w:val="24"/>
+          <w:lang w:bidi="en-US"/>
+        </w:rPr>
+        <w:t xml:space="preserve">[4] M. N. O. Sadiku, T. J. </w:t>
+      </w:r>
+      <w:proofErr w:type="spellStart"/>
+      <w:r>
+        <w:rPr>
+          <w:rFonts w:ascii="Times New Roman" w:hAnsi="Times New Roman" w:cs="Times New Roman"/>
+          <w:sz w:val="24"/>
+          <w:szCs w:val="24"/>
+          <w:lang w:bidi="en-US"/>
+        </w:rPr>
+        <w:t>Ashaolu</w:t>
+      </w:r>
+      <w:proofErr w:type="spellEnd"/>
+      <w:r>
+        <w:rPr>
+          <w:rFonts w:ascii="Times New Roman" w:hAnsi="Times New Roman" w:cs="Times New Roman"/>
+          <w:sz w:val="24"/>
+          <w:szCs w:val="24"/>
+          <w:lang w:bidi="en-US"/>
+        </w:rPr>
+        <w:t>, and A. Ajayi-</w:t>
+      </w:r>
+      <w:proofErr w:type="spellStart"/>
+      <w:r>
+        <w:rPr>
+          <w:rFonts w:ascii="Times New Roman" w:hAnsi="Times New Roman" w:cs="Times New Roman"/>
+          <w:sz w:val="24"/>
+          <w:szCs w:val="24"/>
+          <w:lang w:bidi="en-US"/>
+        </w:rPr>
+        <w:t>Majebi</w:t>
+      </w:r>
+      <w:proofErr w:type="spellEnd"/>
+      <w:r>
+        <w:rPr>
+          <w:rFonts w:ascii="Times New Roman" w:hAnsi="Times New Roman" w:cs="Times New Roman"/>
+          <w:sz w:val="24"/>
+          <w:szCs w:val="24"/>
+          <w:lang w:bidi="en-US"/>
+        </w:rPr>
+        <w:t xml:space="preserve">, "Artificial intelligence in social media," </w:t>
+      </w:r>
+      <w:r>
+        <w:rPr>
+          <w:rFonts w:ascii="Times New Roman" w:hAnsi="Times New Roman" w:cs="Times New Roman"/>
+          <w:i/>
+          <w:iCs/>
+          <w:sz w:val="24"/>
+          <w:szCs w:val="24"/>
+          <w:lang w:bidi="en-US"/>
+        </w:rPr>
+        <w:t>International Journal of Scientific and Engineering Research</w:t>
+      </w:r>
+      <w:r>
+        <w:rPr>
+          <w:rFonts w:ascii="Times New Roman" w:hAnsi="Times New Roman" w:cs="Times New Roman"/>
+          <w:sz w:val="24"/>
+          <w:szCs w:val="24"/>
+          <w:lang w:bidi="en-US"/>
+        </w:rPr>
+        <w:t xml:space="preserve">. </w:t>
+      </w:r>
+      <w:r>
+        <w:rPr>
+          <w:rFonts w:ascii="Times New Roman" w:hAnsi="Times New Roman" w:cs="Times New Roman"/>
+          <w:sz w:val="24"/>
+          <w:szCs w:val="24"/>
+          <w:lang w:bidi="en-US"/>
+        </w:rPr>
+        <w:t xml:space="preserve">15–20, 2021. [Online]. Available: </w:t>
+      </w:r>
+      <w:hyperlink r:id="rId17" w:tgtFrame="_new" w:history="1">
+        <w:r>
+          <w:rPr>
+            <w:rStyle w:val="Hyperlink"/>
+            <w:rFonts w:ascii="Times New Roman" w:eastAsiaTheme="majorEastAsia" w:hAnsi="Times New Roman" w:cs="Times New Roman"/>
+            <w:b/>
+            <w:bCs/>
+            <w:sz w:val="24"/>
+            <w:szCs w:val="24"/>
+            <w:lang w:bidi="en-US"/>
+          </w:rPr>
+          <w:t>https://www.ijscia.com/wp-content/uploads/2021/01/Volume2-Issue1-Jan-Feb-No.36-15-20.pdf</w:t>
+        </w:r>
+      </w:hyperlink>
+      <w:r>
+        <w:rPr>
+          <w:rFonts w:ascii="Times New Roman" w:hAnsi="Times New Roman" w:cs="Times New Roman"/>
+          <w:sz w:val="24"/>
+          <w:szCs w:val="24"/>
+          <w:lang w:bidi="en-US"/>
+        </w:rPr>
+        <w:t>.</w:t>
+      </w:r>
+    </w:p>
+    <w:p>
+      <w:pPr>
+        <w:rPr>
+          <w:rFonts w:ascii="Times New Roman" w:hAnsi="Times New Roman" w:cs="Times New Roman"/>
+          <w:sz w:val="24"/>
+          <w:szCs w:val="24"/>
+          <w:lang w:bidi="en-US"/>
+        </w:rPr>
+      </w:pPr>
+      <w:r>
+        <w:rPr>
+          <w:rFonts w:ascii="Times New Roman" w:hAnsi="Times New Roman" w:cs="Times New Roman"/>
+          <w:sz w:val="24"/>
+          <w:szCs w:val="24"/>
+          <w:lang w:bidi="en-US"/>
+        </w:rPr>
+        <w:t xml:space="preserve">[5] A. Praveena </w:t>
+      </w:r>
+      <w:proofErr w:type="gramStart"/>
+      <w:r>
+        <w:rPr>
+          <w:rFonts w:ascii="Times New Roman" w:hAnsi="Times New Roman" w:cs="Times New Roman"/>
+          <w:sz w:val="24"/>
+          <w:szCs w:val="24"/>
+          <w:lang w:bidi="en-US"/>
+        </w:rPr>
+        <w:t>and</w:t>
+      </w:r>
+      <w:proofErr w:type="gramEnd"/>
+      <w:r>
+        <w:rPr>
+          <w:rFonts w:ascii="Times New Roman" w:hAnsi="Times New Roman" w:cs="Times New Roman"/>
+          <w:sz w:val="24"/>
+          <w:szCs w:val="24"/>
+          <w:lang w:bidi="en-US"/>
+        </w:rPr>
+        <w:t xml:space="preserve"> S. </w:t>
+      </w:r>
+      <w:proofErr w:type="spellStart"/>
+      <w:r>
+        <w:rPr>
+          <w:rFonts w:ascii="Times New Roman" w:hAnsi="Times New Roman" w:cs="Times New Roman"/>
+          <w:sz w:val="24"/>
+          <w:szCs w:val="24"/>
+          <w:lang w:bidi="en-US"/>
+        </w:rPr>
+        <w:t>Smys</w:t>
+      </w:r>
+      <w:proofErr w:type="spellEnd"/>
+      <w:r>
+        <w:rPr>
+          <w:rFonts w:ascii="Times New Roman" w:hAnsi="Times New Roman" w:cs="Times New Roman"/>
+          <w:sz w:val="24"/>
+          <w:szCs w:val="24"/>
+          <w:lang w:bidi="en-US"/>
+        </w:rPr>
+        <w:t xml:space="preserve">, "Anonymization in social networks: A survey on the issues of data privacy in social network sites," </w:t>
+      </w:r>
+      <w:r>
+        <w:rPr>
+          <w:rFonts w:ascii="Times New Roman" w:hAnsi="Times New Roman" w:cs="Times New Roman"/>
+          <w:i/>
+          <w:iCs/>
+          <w:sz w:val="24"/>
+          <w:szCs w:val="24"/>
+          <w:lang w:bidi="en-US"/>
+        </w:rPr>
+        <w:t xml:space="preserve">Journal of International Journal </w:t>
+      </w:r>
+      <w:proofErr w:type="gramStart"/>
+      <w:r>
+        <w:rPr>
+          <w:rFonts w:ascii="Times New Roman" w:hAnsi="Times New Roman" w:cs="Times New Roman"/>
+          <w:i/>
+          <w:iCs/>
+          <w:sz w:val="24"/>
+          <w:szCs w:val="24"/>
+          <w:lang w:bidi="en-US"/>
+        </w:rPr>
+        <w:t>Of</w:t>
+      </w:r>
+      <w:proofErr w:type="gramEnd"/>
+      <w:r>
+        <w:rPr>
+          <w:rFonts w:ascii="Times New Roman" w:hAnsi="Times New Roman" w:cs="Times New Roman"/>
+          <w:i/>
+          <w:iCs/>
+          <w:sz w:val="24"/>
+          <w:szCs w:val="24"/>
+          <w:lang w:bidi="en-US"/>
+        </w:rPr>
+        <w:t xml:space="preserve"> Engineering And Technology</w:t>
+      </w:r>
+      <w:r>
+        <w:rPr>
+          <w:rFonts w:ascii="Times New Roman" w:hAnsi="Times New Roman" w:cs="Times New Roman"/>
+          <w:sz w:val="24"/>
+          <w:szCs w:val="24"/>
+          <w:lang w:bidi="en-US"/>
+        </w:rPr>
+        <w:t xml:space="preserve">. </w:t>
+      </w:r>
+      <w:r>
+        <w:rPr>
+          <w:rFonts w:ascii="Times New Roman" w:hAnsi="Times New Roman" w:cs="Times New Roman"/>
+          <w:sz w:val="24"/>
+          <w:szCs w:val="24"/>
+          <w:lang w:bidi="en-US"/>
+        </w:rPr>
+        <w:t xml:space="preserve">2016. [Online]. Available: </w:t>
+      </w:r>
+      <w:hyperlink r:id="rId18" w:tgtFrame="_new" w:history="1">
+        <w:r>
+          <w:rPr>
+            <w:rStyle w:val="Hyperlink"/>
+            <w:rFonts w:ascii="Times New Roman" w:eastAsiaTheme="majorEastAsia" w:hAnsi="Times New Roman" w:cs="Times New Roman"/>
+            <w:b/>
+            <w:bCs/>
+            <w:sz w:val="24"/>
+            <w:szCs w:val="24"/>
+            <w:lang w:bidi="en-US"/>
+          </w:rPr>
+          <w:t>https://jit.ac.in/journal/cse/75.pdf</w:t>
+        </w:r>
+      </w:hyperlink>
+      <w:r>
+        <w:rPr>
+          <w:rFonts w:ascii="Times New Roman" w:hAnsi="Times New Roman" w:cs="Times New Roman"/>
+          <w:sz w:val="24"/>
+          <w:szCs w:val="24"/>
+          <w:lang w:bidi="en-US"/>
+        </w:rPr>
+        <w:t>.</w:t>
+      </w:r>
+    </w:p>
+    <w:p>
+      <w:pPr>
+        <w:rPr>
+          <w:rFonts w:ascii="Times New Roman" w:hAnsi="Times New Roman" w:cs="Times New Roman"/>
+          <w:sz w:val="24"/>
+          <w:szCs w:val="24"/>
+          <w:lang w:bidi="en-US"/>
+        </w:rPr>
+      </w:pPr>
+      <w:r>
+        <w:rPr>
+          <w:rFonts w:ascii="Times New Roman" w:hAnsi="Times New Roman" w:cs="Times New Roman"/>
+          <w:sz w:val="24"/>
+          <w:szCs w:val="24"/>
+          <w:lang w:bidi="en-US"/>
+        </w:rPr>
+        <w:t xml:space="preserve">[6] B. Guidi and A. Michienzi, "The decentralization of social media through blockchain technology," in </w:t>
+      </w:r>
+      <w:r>
+        <w:rPr>
+          <w:rFonts w:ascii="Times New Roman" w:hAnsi="Times New Roman" w:cs="Times New Roman"/>
+          <w:i/>
+          <w:iCs/>
+          <w:sz w:val="24"/>
+          <w:szCs w:val="24"/>
+          <w:lang w:bidi="en-US"/>
+        </w:rPr>
+        <w:t>Companion publication of the 13th ACM Web Conference</w:t>
+      </w:r>
+      <w:r>
+        <w:rPr>
+          <w:rFonts w:ascii="Times New Roman" w:hAnsi="Times New Roman" w:cs="Times New Roman"/>
+          <w:sz w:val="24"/>
+          <w:szCs w:val="24"/>
+          <w:lang w:bidi="en-US"/>
+        </w:rPr>
+        <w:t xml:space="preserve">, 2021. [Online]. Available: </w:t>
+      </w:r>
+      <w:hyperlink r:id="rId19" w:tgtFrame="_new" w:history="1">
+        <w:r>
+          <w:rPr>
+            <w:rStyle w:val="Hyperlink"/>
+            <w:rFonts w:ascii="Times New Roman" w:eastAsiaTheme="majorEastAsia" w:hAnsi="Times New Roman" w:cs="Times New Roman"/>
+            <w:b/>
+            <w:bCs/>
+            <w:sz w:val="24"/>
+            <w:szCs w:val="24"/>
+            <w:lang w:bidi="en-US"/>
+          </w:rPr>
+          <w:t>https://dl.acm.org/doi/abs/10.1145/3462741.3466</w:t>
+        </w:r>
+        <w:r>
+          <w:rPr>
+            <w:rStyle w:val="Hyperlink"/>
+            <w:rFonts w:ascii="Times New Roman" w:eastAsiaTheme="majorEastAsia" w:hAnsi="Times New Roman" w:cs="Times New Roman"/>
+            <w:b/>
+            <w:bCs/>
+            <w:sz w:val="24"/>
+            <w:szCs w:val="24"/>
+            <w:lang w:bidi="en-US"/>
+          </w:rPr>
+          <w:t>6</w:t>
+        </w:r>
+        <w:r>
+          <w:rPr>
+            <w:rStyle w:val="Hyperlink"/>
+            <w:rFonts w:ascii="Times New Roman" w:eastAsiaTheme="majorEastAsia" w:hAnsi="Times New Roman" w:cs="Times New Roman"/>
+            <w:b/>
+            <w:bCs/>
+            <w:sz w:val="24"/>
+            <w:szCs w:val="24"/>
+            <w:lang w:bidi="en-US"/>
+          </w:rPr>
+          <w:t>80</w:t>
+        </w:r>
+      </w:hyperlink>
+      <w:r>
+        <w:rPr>
+          <w:rFonts w:ascii="Times New Roman" w:hAnsi="Times New Roman" w:cs="Times New Roman"/>
+          <w:sz w:val="24"/>
+          <w:szCs w:val="24"/>
+          <w:lang w:bidi="en-US"/>
+        </w:rPr>
+        <w:t>.</w:t>
+      </w:r>
+    </w:p>
+    <w:p>
+      <w:pPr>
+        <w:rPr>
+          <w:rFonts w:ascii="Times New Roman" w:hAnsi="Times New Roman" w:cs="Times New Roman"/>
+          <w:sz w:val="24"/>
+          <w:szCs w:val="24"/>
+        </w:rPr>
+      </w:pPr>
+      <w:r>
+        <w:rPr>
+          <w:rFonts w:ascii="Times New Roman" w:hAnsi="Times New Roman" w:cs="Times New Roman"/>
+          <w:sz w:val="24"/>
+          <w:szCs w:val="24"/>
+        </w:rPr>
+        <w:t xml:space="preserve">  </w:t>
+      </w:r>
+    </w:p>
+    <w:p>
+      <w:pPr>
+        <w:rPr>
+          <w:rFonts w:ascii="Times New Roman" w:hAnsi="Times New Roman" w:cs="Times New Roman"/>
+          <w:sz w:val="24"/>
+          <w:szCs w:val="24"/>
+        </w:rPr>
+      </w:pPr>
+    </w:p>
+    <w:p>
+      <w:pPr>
+        <w:rPr>
+          <w:rFonts w:ascii="Times New Roman" w:hAnsi="Times New Roman" w:cs="Times New Roman"/>
+          <w:sz w:val="24"/>
+          <w:szCs w:val="24"/>
+        </w:rPr>
+      </w:pPr>
+    </w:p>
+    <w:p>
+      <w:pPr>
+        <w:rPr>
+          <w:rFonts w:ascii="Times New Roman" w:hAnsi="Times New Roman" w:cs="Times New Roman"/>
+          <w:sz w:val="24"/>
+          <w:szCs w:val="24"/>
+        </w:rPr>
+      </w:pPr>
+    </w:p>
+    <w:p>
+      <w:pPr>
+        <w:spacing w:after="160" w:line="259" w:lineRule="auto"/>
+        <w:rPr>
+          <w:rFonts w:ascii="Times New Roman" w:hAnsi="Times New Roman" w:cs="Times New Roman"/>
+          <w:sz w:val="24"/>
+          <w:szCs w:val="24"/>
+        </w:rPr>
+      </w:pPr>
+      <w:r>
+        <w:rPr>
+          <w:rFonts w:ascii="Times New Roman" w:hAnsi="Times New Roman" w:cs="Times New Roman"/>
+          <w:sz w:val="24"/>
+          <w:szCs w:val="24"/>
+        </w:rPr>
+        <w:br w:type="page"/>
+      </w:r>
+    </w:p>
+    <w:p>
+      <w:pPr>
+        <w:pStyle w:val="Heading1"/>
+        <w:rPr>
+          <w:rFonts w:ascii="Times New Roman" w:hAnsi="Times New Roman" w:cs="Times New Roman"/>
+          <w:sz w:val="32"/>
+        </w:rPr>
+      </w:pPr>
+      <w:bookmarkStart w:id="24" w:name="_Toc193028353"/>
       <w:r>
         <w:rPr>
           <w:rFonts w:ascii="Times New Roman" w:hAnsi="Times New Roman" w:cs="Times New Roman"/>
@@ -10223,7 +10761,7 @@
         <w:lastRenderedPageBreak/>
         <w:t>Appendices</w:t>
       </w:r>
-      <w:bookmarkEnd w:id="23"/>
+      <w:bookmarkEnd w:id="24"/>
     </w:p>
     <w:p>
       <w:pPr>
@@ -10234,7 +10772,7 @@
           <w:szCs w:val="28"/>
         </w:rPr>
       </w:pPr>
-      <w:bookmarkStart w:id="24" w:name="_Toc192509361"/>
+      <w:bookmarkStart w:id="25" w:name="_Toc193028354"/>
       <w:r>
         <w:rPr>
           <w:rFonts w:ascii="Times New Roman" w:hAnsi="Times New Roman" w:cs="Times New Roman"/>
@@ -10243,7 +10781,7 @@
         </w:rPr>
         <w:t>Screenshots:</w:t>
       </w:r>
-      <w:bookmarkEnd w:id="24"/>
+      <w:bookmarkEnd w:id="25"/>
     </w:p>
     <w:p>
       <w:pPr>
@@ -10293,7 +10831,7 @@
                     <pic:cNvPicPr/>
                   </pic:nvPicPr>
                   <pic:blipFill>
-                    <a:blip r:embed="rId14"/>
+                    <a:blip r:embed="rId20"/>
                     <a:stretch>
                       <a:fillRect/>
                     </a:stretch>
@@ -10371,7 +10909,7 @@
                     <pic:cNvPicPr/>
                   </pic:nvPicPr>
                   <pic:blipFill>
-                    <a:blip r:embed="rId15"/>
+                    <a:blip r:embed="rId21"/>
                     <a:stretch>
                       <a:fillRect/>
                     </a:stretch>
@@ -10477,7 +11015,7 @@
                     <pic:cNvPicPr/>
                   </pic:nvPicPr>
                   <pic:blipFill>
-                    <a:blip r:embed="rId16"/>
+                    <a:blip r:embed="rId22"/>
                     <a:stretch>
                       <a:fillRect/>
                     </a:stretch>
@@ -10543,7 +11081,7 @@
                     <pic:cNvPicPr/>
                   </pic:nvPicPr>
                   <pic:blipFill>
-                    <a:blip r:embed="rId17"/>
+                    <a:blip r:embed="rId23"/>
                     <a:stretch>
                       <a:fillRect/>
                     </a:stretch>
@@ -10591,7 +11129,7 @@
           <w:szCs w:val="28"/>
         </w:rPr>
       </w:pPr>
-      <w:bookmarkStart w:id="25" w:name="_Toc192509362"/>
+      <w:bookmarkStart w:id="26" w:name="_Toc193028355"/>
       <w:r>
         <w:rPr>
           <w:rFonts w:ascii="Times New Roman" w:hAnsi="Times New Roman" w:cs="Times New Roman"/>
@@ -10601,7 +11139,7 @@
         <w:lastRenderedPageBreak/>
         <w:t>Source Codes:</w:t>
       </w:r>
-      <w:bookmarkEnd w:id="25"/>
+      <w:bookmarkEnd w:id="26"/>
     </w:p>
     <w:p>
       <w:pPr>
@@ -11033,7 +11571,25 @@
           <w:sz w:val="24"/>
           <w:szCs w:val="24"/>
         </w:rPr>
-        <w:t xml:space="preserve"> class="fas fa-arrow-right ms-2"&gt;&lt;/</w:t>
+        <w:t xml:space="preserve"> class="</w:t>
+      </w:r>
+      <w:proofErr w:type="spellStart"/>
+      <w:r>
+        <w:rPr>
+          <w:rFonts w:ascii="Times New Roman" w:hAnsi="Times New Roman" w:cs="Times New Roman"/>
+          <w:sz w:val="24"/>
+          <w:szCs w:val="24"/>
+        </w:rPr>
+        <w:t>fas</w:t>
+      </w:r>
+      <w:proofErr w:type="spellEnd"/>
+      <w:r>
+        <w:rPr>
+          <w:rFonts w:ascii="Times New Roman" w:hAnsi="Times New Roman" w:cs="Times New Roman"/>
+          <w:sz w:val="24"/>
+          <w:szCs w:val="24"/>
+        </w:rPr>
+        <w:t xml:space="preserve"> fa-arrow-right ms-2"&gt;&lt;/</w:t>
       </w:r>
       <w:proofErr w:type="spellStart"/>
       <w:r>
@@ -11387,7 +11943,7 @@
           <w:sz w:val="24"/>
           <w:szCs w:val="24"/>
         </w:rPr>
-        <w:t xml:space="preserve"> class="fas fa-users feature-icon"&gt;&lt;/</w:t>
+        <w:t xml:space="preserve"> class="</w:t>
       </w:r>
       <w:proofErr w:type="spellStart"/>
       <w:r>
@@ -11396,6 +11952,24 @@
           <w:sz w:val="24"/>
           <w:szCs w:val="24"/>
         </w:rPr>
+        <w:t>fas</w:t>
+      </w:r>
+      <w:proofErr w:type="spellEnd"/>
+      <w:r>
+        <w:rPr>
+          <w:rFonts w:ascii="Times New Roman" w:hAnsi="Times New Roman" w:cs="Times New Roman"/>
+          <w:sz w:val="24"/>
+          <w:szCs w:val="24"/>
+        </w:rPr>
+        <w:t xml:space="preserve"> fa-users feature-icon"&gt;&lt;/</w:t>
+      </w:r>
+      <w:proofErr w:type="spellStart"/>
+      <w:r>
+        <w:rPr>
+          <w:rFonts w:ascii="Times New Roman" w:hAnsi="Times New Roman" w:cs="Times New Roman"/>
+          <w:sz w:val="24"/>
+          <w:szCs w:val="24"/>
+        </w:rPr>
         <w:t>i</w:t>
       </w:r>
       <w:proofErr w:type="spellEnd"/>
@@ -11560,7 +12134,7 @@
           <w:sz w:val="24"/>
           <w:szCs w:val="24"/>
         </w:rPr>
-        <w:t xml:space="preserve"> class="fas fa-share-alt feature-icon"&gt;&lt;/</w:t>
+        <w:t xml:space="preserve"> class="</w:t>
       </w:r>
       <w:proofErr w:type="spellStart"/>
       <w:r>
@@ -11569,6 +12143,24 @@
           <w:sz w:val="24"/>
           <w:szCs w:val="24"/>
         </w:rPr>
+        <w:t>fas</w:t>
+      </w:r>
+      <w:proofErr w:type="spellEnd"/>
+      <w:r>
+        <w:rPr>
+          <w:rFonts w:ascii="Times New Roman" w:hAnsi="Times New Roman" w:cs="Times New Roman"/>
+          <w:sz w:val="24"/>
+          <w:szCs w:val="24"/>
+        </w:rPr>
+        <w:t xml:space="preserve"> fa-share-alt feature-icon"&gt;&lt;/</w:t>
+      </w:r>
+      <w:proofErr w:type="spellStart"/>
+      <w:r>
+        <w:rPr>
+          <w:rFonts w:ascii="Times New Roman" w:hAnsi="Times New Roman" w:cs="Times New Roman"/>
+          <w:sz w:val="24"/>
+          <w:szCs w:val="24"/>
+        </w:rPr>
         <w:t>i</w:t>
       </w:r>
       <w:proofErr w:type="spellEnd"/>
@@ -11751,7 +12343,25 @@
           <w:sz w:val="24"/>
           <w:szCs w:val="24"/>
         </w:rPr>
-        <w:t xml:space="preserve"> class="fas fa-globe feature-icon"&gt;&lt;/</w:t>
+        <w:t xml:space="preserve"> class="</w:t>
+      </w:r>
+      <w:proofErr w:type="spellStart"/>
+      <w:r>
+        <w:rPr>
+          <w:rFonts w:ascii="Times New Roman" w:hAnsi="Times New Roman" w:cs="Times New Roman"/>
+          <w:sz w:val="24"/>
+          <w:szCs w:val="24"/>
+        </w:rPr>
+        <w:t>fas</w:t>
+      </w:r>
+      <w:proofErr w:type="spellEnd"/>
+      <w:r>
+        <w:rPr>
+          <w:rFonts w:ascii="Times New Roman" w:hAnsi="Times New Roman" w:cs="Times New Roman"/>
+          <w:sz w:val="24"/>
+          <w:szCs w:val="24"/>
+        </w:rPr>
+        <w:t xml:space="preserve"> fa-globe feature-icon"&gt;&lt;/</w:t>
       </w:r>
       <w:proofErr w:type="spellStart"/>
       <w:r>
@@ -13115,388 +13725,9 @@
           <w:szCs w:val="24"/>
         </w:rPr>
       </w:pPr>
-      <w:r>
-        <w:rPr>
-          <w:rFonts w:ascii="Times New Roman" w:hAnsi="Times New Roman" w:cs="Times New Roman"/>
-          <w:sz w:val="24"/>
-          <w:szCs w:val="24"/>
-        </w:rPr>
-        <w:br w:type="page"/>
-      </w:r>
-    </w:p>
-    <w:p>
-      <w:pPr>
-        <w:pStyle w:val="Heading1"/>
-        <w:rPr>
-          <w:rFonts w:ascii="Times New Roman" w:hAnsi="Times New Roman" w:cs="Times New Roman"/>
-          <w:sz w:val="32"/>
-        </w:rPr>
-      </w:pPr>
-      <w:bookmarkStart w:id="26" w:name="_Toc192509363"/>
-      <w:r>
-        <w:rPr>
-          <w:rFonts w:ascii="Times New Roman" w:hAnsi="Times New Roman" w:cs="Times New Roman"/>
-          <w:sz w:val="32"/>
-        </w:rPr>
-        <w:lastRenderedPageBreak/>
-        <w:t>References</w:t>
-      </w:r>
-      <w:bookmarkEnd w:id="26"/>
-    </w:p>
-    <w:p>
-      <w:pPr>
-        <w:numPr>
-          <w:ilvl w:val="0"/>
-          <w:numId w:val="34"/>
-        </w:numPr>
-        <w:rPr>
-          <w:rFonts w:ascii="Times New Roman" w:hAnsi="Times New Roman" w:cs="Times New Roman"/>
-          <w:sz w:val="24"/>
-          <w:szCs w:val="24"/>
-        </w:rPr>
-      </w:pPr>
-      <w:r>
-        <w:rPr>
-          <w:rFonts w:ascii="Times New Roman" w:hAnsi="Times New Roman" w:cs="Times New Roman"/>
-          <w:i/>
-          <w:iCs/>
-          <w:sz w:val="24"/>
-          <w:szCs w:val="24"/>
-        </w:rPr>
-        <w:t>ASP.NET Core Documentation</w:t>
-      </w:r>
-      <w:r>
-        <w:rPr>
-          <w:rFonts w:ascii="Times New Roman" w:hAnsi="Times New Roman" w:cs="Times New Roman"/>
-          <w:sz w:val="24"/>
-          <w:szCs w:val="24"/>
-        </w:rPr>
-        <w:t xml:space="preserve">, </w:t>
-      </w:r>
-      <w:r>
-        <w:rPr>
-          <w:rFonts w:ascii="Times New Roman" w:hAnsi="Times New Roman" w:cs="Times New Roman"/>
-          <w:i/>
-          <w:iCs/>
-          <w:sz w:val="24"/>
-          <w:szCs w:val="24"/>
-        </w:rPr>
-        <w:t>"ASP.NET Core,"</w:t>
-      </w:r>
-      <w:r>
-        <w:rPr>
-          <w:rFonts w:ascii="Times New Roman" w:hAnsi="Times New Roman" w:cs="Times New Roman"/>
-          <w:sz w:val="24"/>
-          <w:szCs w:val="24"/>
-        </w:rPr>
-        <w:t xml:space="preserve"> [Online]. Available: </w:t>
-      </w:r>
-      <w:hyperlink r:id="rId18" w:tgtFrame="_new" w:history="1">
-        <w:r>
-          <w:rPr>
-            <w:rStyle w:val="Hyperlink"/>
-            <w:rFonts w:ascii="Times New Roman" w:hAnsi="Times New Roman" w:cs="Times New Roman"/>
-            <w:sz w:val="24"/>
-            <w:szCs w:val="24"/>
-          </w:rPr>
-          <w:t>https://docs.microsoft.com/en-us/aspnet/core/</w:t>
-        </w:r>
-      </w:hyperlink>
-      <w:r>
-        <w:rPr>
-          <w:rFonts w:ascii="Times New Roman" w:hAnsi="Times New Roman" w:cs="Times New Roman"/>
-          <w:sz w:val="24"/>
-          <w:szCs w:val="24"/>
-        </w:rPr>
-        <w:t xml:space="preserve">.  </w:t>
-      </w:r>
-    </w:p>
-    <w:p>
-      <w:pPr>
-        <w:numPr>
-          <w:ilvl w:val="0"/>
-          <w:numId w:val="34"/>
-        </w:numPr>
-        <w:rPr>
-          <w:rFonts w:ascii="Times New Roman" w:hAnsi="Times New Roman" w:cs="Times New Roman"/>
-          <w:sz w:val="24"/>
-          <w:szCs w:val="24"/>
-        </w:rPr>
-      </w:pPr>
-      <w:r>
-        <w:rPr>
-          <w:rFonts w:ascii="Times New Roman" w:hAnsi="Times New Roman" w:cs="Times New Roman"/>
-          <w:i/>
-          <w:iCs/>
-          <w:sz w:val="24"/>
-          <w:szCs w:val="24"/>
-        </w:rPr>
-        <w:t>Bootstrap</w:t>
-      </w:r>
-      <w:r>
-        <w:rPr>
-          <w:rFonts w:ascii="Times New Roman" w:hAnsi="Times New Roman" w:cs="Times New Roman"/>
-          <w:sz w:val="24"/>
-          <w:szCs w:val="24"/>
-        </w:rPr>
-        <w:t xml:space="preserve">, </w:t>
-      </w:r>
-      <w:r>
-        <w:rPr>
-          <w:rFonts w:ascii="Times New Roman" w:hAnsi="Times New Roman" w:cs="Times New Roman"/>
-          <w:i/>
-          <w:iCs/>
-          <w:sz w:val="24"/>
-          <w:szCs w:val="24"/>
-        </w:rPr>
-        <w:t>"Bootstrap,"</w:t>
-      </w:r>
-      <w:r>
-        <w:rPr>
-          <w:rFonts w:ascii="Times New Roman" w:hAnsi="Times New Roman" w:cs="Times New Roman"/>
-          <w:sz w:val="24"/>
-          <w:szCs w:val="24"/>
-        </w:rPr>
-        <w:t xml:space="preserve"> [Online]. Available: https://getbootstrap.com/docs/5.0/getting-started/introduction/ </w:t>
-      </w:r>
-    </w:p>
-    <w:p>
-      <w:pPr>
-        <w:numPr>
-          <w:ilvl w:val="0"/>
-          <w:numId w:val="34"/>
-        </w:numPr>
-        <w:rPr>
-          <w:rFonts w:ascii="Times New Roman" w:hAnsi="Times New Roman" w:cs="Times New Roman"/>
-          <w:sz w:val="24"/>
-          <w:szCs w:val="24"/>
-        </w:rPr>
-      </w:pPr>
-      <w:r>
-        <w:rPr>
-          <w:rFonts w:ascii="Times New Roman" w:hAnsi="Times New Roman" w:cs="Times New Roman"/>
-          <w:sz w:val="24"/>
-          <w:szCs w:val="24"/>
-        </w:rPr>
-        <w:t xml:space="preserve">W3Schools, </w:t>
-      </w:r>
-      <w:r>
-        <w:rPr>
-          <w:rFonts w:ascii="Times New Roman" w:hAnsi="Times New Roman" w:cs="Times New Roman"/>
-          <w:i/>
-          <w:iCs/>
-          <w:sz w:val="24"/>
-          <w:szCs w:val="24"/>
-        </w:rPr>
-        <w:t>"W3Schools,"</w:t>
-      </w:r>
-      <w:r>
-        <w:rPr>
-          <w:rFonts w:ascii="Times New Roman" w:hAnsi="Times New Roman" w:cs="Times New Roman"/>
-          <w:sz w:val="24"/>
-          <w:szCs w:val="24"/>
-        </w:rPr>
-        <w:t xml:space="preserve"> [Online]. Available: </w:t>
-      </w:r>
-      <w:hyperlink r:id="rId19" w:tgtFrame="_new" w:history="1">
-        <w:r>
-          <w:rPr>
-            <w:rStyle w:val="Hyperlink"/>
-            <w:rFonts w:ascii="Times New Roman" w:hAnsi="Times New Roman" w:cs="Times New Roman"/>
-            <w:sz w:val="24"/>
-            <w:szCs w:val="24"/>
-          </w:rPr>
-          <w:t>https://www.w3schools.com/js/default.asp</w:t>
-        </w:r>
-      </w:hyperlink>
-      <w:r>
-        <w:rPr>
-          <w:rFonts w:ascii="Times New Roman" w:hAnsi="Times New Roman" w:cs="Times New Roman"/>
-          <w:sz w:val="24"/>
-          <w:szCs w:val="24"/>
-        </w:rPr>
-        <w:t xml:space="preserve">. </w:t>
-      </w:r>
-    </w:p>
-    <w:p>
-      <w:pPr>
-        <w:numPr>
-          <w:ilvl w:val="0"/>
-          <w:numId w:val="34"/>
-        </w:numPr>
-        <w:rPr>
-          <w:rFonts w:ascii="Times New Roman" w:hAnsi="Times New Roman" w:cs="Times New Roman"/>
-          <w:sz w:val="24"/>
-          <w:szCs w:val="24"/>
-        </w:rPr>
-      </w:pPr>
-      <w:proofErr w:type="spellStart"/>
-      <w:r>
-        <w:rPr>
-          <w:rFonts w:ascii="Times New Roman" w:hAnsi="Times New Roman" w:cs="Times New Roman"/>
-          <w:sz w:val="24"/>
-          <w:szCs w:val="24"/>
-        </w:rPr>
-        <w:t>StackOverflow</w:t>
-      </w:r>
-      <w:proofErr w:type="spellEnd"/>
-      <w:r>
-        <w:rPr>
-          <w:rFonts w:ascii="Times New Roman" w:hAnsi="Times New Roman" w:cs="Times New Roman"/>
-          <w:sz w:val="24"/>
-          <w:szCs w:val="24"/>
-        </w:rPr>
-        <w:t xml:space="preserve">, </w:t>
-      </w:r>
-      <w:r>
-        <w:rPr>
-          <w:rFonts w:ascii="Times New Roman" w:hAnsi="Times New Roman" w:cs="Times New Roman"/>
-          <w:i/>
-          <w:iCs/>
-          <w:sz w:val="24"/>
-          <w:szCs w:val="24"/>
-        </w:rPr>
-        <w:t>"</w:t>
-      </w:r>
-      <w:proofErr w:type="spellStart"/>
-      <w:r>
-        <w:rPr>
-          <w:rFonts w:ascii="Times New Roman" w:hAnsi="Times New Roman" w:cs="Times New Roman"/>
-          <w:i/>
-          <w:iCs/>
-          <w:sz w:val="24"/>
-          <w:szCs w:val="24"/>
-        </w:rPr>
-        <w:t>StackOverflow</w:t>
-      </w:r>
-      <w:proofErr w:type="spellEnd"/>
-      <w:r>
-        <w:rPr>
-          <w:rFonts w:ascii="Times New Roman" w:hAnsi="Times New Roman" w:cs="Times New Roman"/>
-          <w:i/>
-          <w:iCs/>
-          <w:sz w:val="24"/>
-          <w:szCs w:val="24"/>
-        </w:rPr>
-        <w:t>,"</w:t>
-      </w:r>
-      <w:r>
-        <w:rPr>
-          <w:rFonts w:ascii="Times New Roman" w:hAnsi="Times New Roman" w:cs="Times New Roman"/>
-          <w:sz w:val="24"/>
-          <w:szCs w:val="24"/>
-        </w:rPr>
-        <w:t xml:space="preserve"> [Online]. Available: </w:t>
-      </w:r>
-      <w:hyperlink r:id="rId20" w:tgtFrame="_new" w:history="1">
-        <w:r>
-          <w:rPr>
-            <w:rStyle w:val="Hyperlink"/>
-            <w:rFonts w:ascii="Times New Roman" w:hAnsi="Times New Roman" w:cs="Times New Roman"/>
-            <w:sz w:val="24"/>
-            <w:szCs w:val="24"/>
-          </w:rPr>
-          <w:t>https://stackoverflow.com/</w:t>
-        </w:r>
-      </w:hyperlink>
-      <w:r>
-        <w:rPr>
-          <w:rFonts w:ascii="Times New Roman" w:hAnsi="Times New Roman" w:cs="Times New Roman"/>
-          <w:sz w:val="24"/>
-          <w:szCs w:val="24"/>
-        </w:rPr>
-        <w:t>.</w:t>
-      </w:r>
-    </w:p>
-    <w:p>
-      <w:pPr>
-        <w:numPr>
-          <w:ilvl w:val="0"/>
-          <w:numId w:val="34"/>
-        </w:numPr>
-        <w:rPr>
-          <w:rFonts w:ascii="Times New Roman" w:hAnsi="Times New Roman" w:cs="Times New Roman"/>
-          <w:sz w:val="24"/>
-          <w:szCs w:val="24"/>
-        </w:rPr>
-      </w:pPr>
-      <w:r>
-        <w:rPr>
-          <w:rFonts w:ascii="Times New Roman" w:hAnsi="Times New Roman" w:cs="Times New Roman"/>
-          <w:b/>
-          <w:bCs/>
-          <w:sz w:val="24"/>
-          <w:szCs w:val="24"/>
-        </w:rPr>
-        <w:t>GitHub Repository</w:t>
-      </w:r>
-      <w:r>
-        <w:rPr>
-          <w:rFonts w:ascii="Times New Roman" w:hAnsi="Times New Roman" w:cs="Times New Roman"/>
-          <w:sz w:val="24"/>
-          <w:szCs w:val="24"/>
-        </w:rPr>
-        <w:t xml:space="preserve">, </w:t>
-      </w:r>
-      <w:r>
-        <w:rPr>
-          <w:rFonts w:ascii="Times New Roman" w:hAnsi="Times New Roman" w:cs="Times New Roman"/>
-          <w:i/>
-          <w:iCs/>
-          <w:sz w:val="24"/>
-          <w:szCs w:val="24"/>
-        </w:rPr>
-        <w:t>"ConnectMe Project Code,"</w:t>
-      </w:r>
-      <w:r>
-        <w:rPr>
-          <w:rFonts w:ascii="Times New Roman" w:hAnsi="Times New Roman" w:cs="Times New Roman"/>
-          <w:sz w:val="24"/>
-          <w:szCs w:val="24"/>
-        </w:rPr>
-        <w:t xml:space="preserve"> [Online]. Available: </w:t>
-      </w:r>
-      <w:hyperlink r:id="rId21" w:history="1">
-        <w:r>
-          <w:rPr>
-            <w:rStyle w:val="Hyperlink"/>
-            <w:rFonts w:ascii="Times New Roman" w:hAnsi="Times New Roman" w:cs="Times New Roman"/>
-            <w:sz w:val="24"/>
-            <w:szCs w:val="24"/>
-          </w:rPr>
-          <w:t>https://github.com/maniishbhusal/ConnectMe/tree/main/ConnectMe.MVC</w:t>
-        </w:r>
-      </w:hyperlink>
-    </w:p>
-    <w:p>
-      <w:pPr>
-        <w:ind w:left="720"/>
-        <w:rPr>
-          <w:rFonts w:ascii="Times New Roman" w:hAnsi="Times New Roman" w:cs="Times New Roman"/>
-          <w:sz w:val="24"/>
-          <w:szCs w:val="24"/>
-        </w:rPr>
-      </w:pPr>
-      <w:r>
-        <w:rPr>
-          <w:rFonts w:ascii="Times New Roman" w:hAnsi="Times New Roman" w:cs="Times New Roman"/>
-          <w:sz w:val="24"/>
-          <w:szCs w:val="24"/>
-        </w:rPr>
-        <w:t xml:space="preserve">  </w:t>
-      </w:r>
-    </w:p>
-    <w:p>
-      <w:pPr>
-        <w:rPr>
-          <w:rFonts w:ascii="Times New Roman" w:hAnsi="Times New Roman" w:cs="Times New Roman"/>
-          <w:sz w:val="24"/>
-          <w:szCs w:val="24"/>
-        </w:rPr>
-      </w:pPr>
     </w:p>
     <w:sectPr>
-      <w:footerReference w:type="default" r:id="rId22"/>
+      <w:footerReference w:type="default" r:id="rId24"/>
       <w:pgSz w:w="11906" w:h="16838"/>
       <w:pgMar w:top="1440" w:right="1440" w:bottom="1440" w:left="1440" w:header="720" w:footer="720" w:gutter="0"/>
       <w:pgBorders w:display="firstPage" w:offsetFrom="page">
@@ -13622,7 +13853,7 @@
     <mc:AlternateContent>
       <mc:Choice Requires="v">
         <w:pict>
-          <v:shapetype w14:anchorId="21BD5879" id="_x0000_t75" coordsize="21600,21600" o:spt="75" o:preferrelative="t" path="m@4@5l@4@11@9@11@9@5xe" filled="f" stroked="f">
+          <v:shapetype w14:anchorId="23525CB3" id="_x0000_t75" coordsize="21600,21600" o:spt="75" o:preferrelative="t" path="m@4@5l@4@11@9@11@9@5xe" filled="f" stroked="f">
             <v:stroke joinstyle="miter"/>
             <v:formulas>
               <v:f eqn="if lineDrawn pixelLineWidth 0"/>
@@ -13641,17 +13872,17 @@
             <v:path o:extrusionok="f" gradientshapeok="t" o:connecttype="rect"/>
             <o:lock v:ext="edit" aspectratio="t"/>
           </v:shapetype>
-          <v:shape id="Picture 159001014" o:spid="_x0000_i1025" type="#_x0000_t75" style="width:12pt;height:12pt;visibility:visible;mso-wrap-style:square">
+          <v:shape id="Picture 2075167111" o:spid="_x0000_i1025" type="#_x0000_t75" style="width:12pt;height:12pt;visibility:visible;mso-wrap-style:square">
             <v:imagedata r:id="rId1" o:title=""/>
           </v:shape>
         </w:pict>
       </mc:Choice>
       <mc:Fallback>
         <w:drawing>
-          <wp:inline distT="0" distB="0" distL="0" distR="0" wp14:anchorId="43EDFE55" wp14:editId="1C42CF3C">
+          <wp:inline distT="0" distB="0" distL="0" distR="0" wp14:anchorId="07A4C2F6" wp14:editId="56D8078C">
             <wp:extent cx="152400" cy="152400"/>
             <wp:effectExtent l="0" t="0" r="0" b="0"/>
-            <wp:docPr id="159001014" name="Picture 159001014"/>
+            <wp:docPr id="2075167111" name="Picture 2075167111"/>
             <wp:cNvGraphicFramePr>
               <a:graphicFrameLocks xmlns:a="http://schemas.openxmlformats.org/drawingml/2006/main" noChangeAspect="1"/>
             </wp:cNvGraphicFramePr>
@@ -13898,6 +14129,92 @@
     </w:lvl>
   </w:abstractNum>
   <w:abstractNum w:abstractNumId="2" w15:restartNumberingAfterBreak="0">
+    <w:nsid w:val="135857A7"/>
+    <w:multiLevelType w:val="hybridMultilevel"/>
+    <w:tmpl w:val="BE0EB1A6"/>
+    <w:lvl w:ilvl="0" w:tplc="0409000F">
+      <w:start w:val="1"/>
+      <w:numFmt w:val="decimal"/>
+      <w:lvlText w:val="%1."/>
+      <w:lvlJc w:val="left"/>
+      <w:pPr>
+        <w:ind w:left="720" w:hanging="360"/>
+      </w:pPr>
+    </w:lvl>
+    <w:lvl w:ilvl="1" w:tplc="04090019" w:tentative="1">
+      <w:start w:val="1"/>
+      <w:numFmt w:val="lowerLetter"/>
+      <w:lvlText w:val="%2."/>
+      <w:lvlJc w:val="left"/>
+      <w:pPr>
+        <w:ind w:left="1440" w:hanging="360"/>
+      </w:pPr>
+    </w:lvl>
+    <w:lvl w:ilvl="2" w:tplc="0409001B" w:tentative="1">
+      <w:start w:val="1"/>
+      <w:numFmt w:val="lowerRoman"/>
+      <w:lvlText w:val="%3."/>
+      <w:lvlJc w:val="right"/>
+      <w:pPr>
+        <w:ind w:left="2160" w:hanging="180"/>
+      </w:pPr>
+    </w:lvl>
+    <w:lvl w:ilvl="3" w:tplc="0409000F" w:tentative="1">
+      <w:start w:val="1"/>
+      <w:numFmt w:val="decimal"/>
+      <w:lvlText w:val="%4."/>
+      <w:lvlJc w:val="left"/>
+      <w:pPr>
+        <w:ind w:left="2880" w:hanging="360"/>
+      </w:pPr>
+    </w:lvl>
+    <w:lvl w:ilvl="4" w:tplc="04090019" w:tentative="1">
+      <w:start w:val="1"/>
+      <w:numFmt w:val="lowerLetter"/>
+      <w:lvlText w:val="%5."/>
+      <w:lvlJc w:val="left"/>
+      <w:pPr>
+        <w:ind w:left="3600" w:hanging="360"/>
+      </w:pPr>
+    </w:lvl>
+    <w:lvl w:ilvl="5" w:tplc="0409001B" w:tentative="1">
+      <w:start w:val="1"/>
+      <w:numFmt w:val="lowerRoman"/>
+      <w:lvlText w:val="%6."/>
+      <w:lvlJc w:val="right"/>
+      <w:pPr>
+        <w:ind w:left="4320" w:hanging="180"/>
+      </w:pPr>
+    </w:lvl>
+    <w:lvl w:ilvl="6" w:tplc="0409000F" w:tentative="1">
+      <w:start w:val="1"/>
+      <w:numFmt w:val="decimal"/>
+      <w:lvlText w:val="%7."/>
+      <w:lvlJc w:val="left"/>
+      <w:pPr>
+        <w:ind w:left="5040" w:hanging="360"/>
+      </w:pPr>
+    </w:lvl>
+    <w:lvl w:ilvl="7" w:tplc="04090019" w:tentative="1">
+      <w:start w:val="1"/>
+      <w:numFmt w:val="lowerLetter"/>
+      <w:lvlText w:val="%8."/>
+      <w:lvlJc w:val="left"/>
+      <w:pPr>
+        <w:ind w:left="5760" w:hanging="360"/>
+      </w:pPr>
+    </w:lvl>
+    <w:lvl w:ilvl="8" w:tplc="0409001B" w:tentative="1">
+      <w:start w:val="1"/>
+      <w:numFmt w:val="lowerRoman"/>
+      <w:lvlText w:val="%9."/>
+      <w:lvlJc w:val="right"/>
+      <w:pPr>
+        <w:ind w:left="6480" w:hanging="180"/>
+      </w:pPr>
+    </w:lvl>
+  </w:abstractNum>
+  <w:abstractNum w:abstractNumId="3" w15:restartNumberingAfterBreak="0">
     <w:nsid w:val="15EF2635"/>
     <w:multiLevelType w:val="multilevel"/>
     <w:tmpl w:val="0142B522"/>
@@ -14010,7 +14327,7 @@
       </w:pPr>
     </w:lvl>
   </w:abstractNum>
-  <w:abstractNum w:abstractNumId="3" w15:restartNumberingAfterBreak="0">
+  <w:abstractNum w:abstractNumId="4" w15:restartNumberingAfterBreak="0">
     <w:nsid w:val="1AAF5E4C"/>
     <w:multiLevelType w:val="hybridMultilevel"/>
     <w:tmpl w:val="C34A6DD2"/>
@@ -14123,7 +14440,7 @@
       </w:rPr>
     </w:lvl>
   </w:abstractNum>
-  <w:abstractNum w:abstractNumId="4" w15:restartNumberingAfterBreak="0">
+  <w:abstractNum w:abstractNumId="5" w15:restartNumberingAfterBreak="0">
     <w:nsid w:val="1AD17B7E"/>
     <w:multiLevelType w:val="multilevel"/>
     <w:tmpl w:val="C35E86E2"/>
@@ -14272,7 +14589,7 @@
       </w:rPr>
     </w:lvl>
   </w:abstractNum>
-  <w:abstractNum w:abstractNumId="5" w15:restartNumberingAfterBreak="0">
+  <w:abstractNum w:abstractNumId="6" w15:restartNumberingAfterBreak="0">
     <w:nsid w:val="1C8E27ED"/>
     <w:multiLevelType w:val="multilevel"/>
     <w:tmpl w:val="C560A9B6"/>
@@ -14421,7 +14738,7 @@
       </w:rPr>
     </w:lvl>
   </w:abstractNum>
-  <w:abstractNum w:abstractNumId="6" w15:restartNumberingAfterBreak="0">
+  <w:abstractNum w:abstractNumId="7" w15:restartNumberingAfterBreak="0">
     <w:nsid w:val="1EA42E11"/>
     <w:multiLevelType w:val="hybridMultilevel"/>
     <w:tmpl w:val="46F213F8"/>
@@ -14507,7 +14824,7 @@
       </w:pPr>
     </w:lvl>
   </w:abstractNum>
-  <w:abstractNum w:abstractNumId="7" w15:restartNumberingAfterBreak="0">
+  <w:abstractNum w:abstractNumId="8" w15:restartNumberingAfterBreak="0">
     <w:nsid w:val="294735ED"/>
     <w:multiLevelType w:val="hybridMultilevel"/>
     <w:tmpl w:val="23CCAF1C"/>
@@ -14621,7 +14938,7 @@
       </w:rPr>
     </w:lvl>
   </w:abstractNum>
-  <w:abstractNum w:abstractNumId="8" w15:restartNumberingAfterBreak="0">
+  <w:abstractNum w:abstractNumId="9" w15:restartNumberingAfterBreak="0">
     <w:nsid w:val="2A901381"/>
     <w:multiLevelType w:val="hybridMultilevel"/>
     <w:tmpl w:val="9C6C8220"/>
@@ -14735,7 +15052,7 @@
       </w:rPr>
     </w:lvl>
   </w:abstractNum>
-  <w:abstractNum w:abstractNumId="9" w15:restartNumberingAfterBreak="0">
+  <w:abstractNum w:abstractNumId="10" w15:restartNumberingAfterBreak="0">
     <w:nsid w:val="2BF47AF2"/>
     <w:multiLevelType w:val="multilevel"/>
     <w:tmpl w:val="C7E4ED0E"/>
@@ -14884,7 +15201,7 @@
       </w:rPr>
     </w:lvl>
   </w:abstractNum>
-  <w:abstractNum w:abstractNumId="10" w15:restartNumberingAfterBreak="0">
+  <w:abstractNum w:abstractNumId="11" w15:restartNumberingAfterBreak="0">
     <w:nsid w:val="38EA3994"/>
     <w:multiLevelType w:val="hybridMultilevel"/>
     <w:tmpl w:val="E166C4FA"/>
@@ -14973,7 +15290,7 @@
       </w:pPr>
     </w:lvl>
   </w:abstractNum>
-  <w:abstractNum w:abstractNumId="11" w15:restartNumberingAfterBreak="0">
+  <w:abstractNum w:abstractNumId="12" w15:restartNumberingAfterBreak="0">
     <w:nsid w:val="39EA10FC"/>
     <w:multiLevelType w:val="multilevel"/>
     <w:tmpl w:val="7F80E5EC"/>
@@ -15122,7 +15439,7 @@
       </w:rPr>
     </w:lvl>
   </w:abstractNum>
-  <w:abstractNum w:abstractNumId="12" w15:restartNumberingAfterBreak="0">
+  <w:abstractNum w:abstractNumId="13" w15:restartNumberingAfterBreak="0">
     <w:nsid w:val="3A505281"/>
     <w:multiLevelType w:val="hybridMultilevel"/>
     <w:tmpl w:val="B50E8B3A"/>
@@ -15343,7 +15660,7 @@
       </w:rPr>
     </w:lvl>
   </w:abstractNum>
-  <w:abstractNum w:abstractNumId="13" w15:restartNumberingAfterBreak="0">
+  <w:abstractNum w:abstractNumId="14" w15:restartNumberingAfterBreak="0">
     <w:nsid w:val="3D355FF8"/>
     <w:multiLevelType w:val="hybridMultilevel"/>
     <w:tmpl w:val="C59ECE8C"/>
@@ -15432,7 +15749,7 @@
       </w:pPr>
     </w:lvl>
   </w:abstractNum>
-  <w:abstractNum w:abstractNumId="14" w15:restartNumberingAfterBreak="0">
+  <w:abstractNum w:abstractNumId="15" w15:restartNumberingAfterBreak="0">
     <w:nsid w:val="3DF3410A"/>
     <w:multiLevelType w:val="multilevel"/>
     <w:tmpl w:val="A94C583E"/>
@@ -15581,7 +15898,7 @@
       </w:rPr>
     </w:lvl>
   </w:abstractNum>
-  <w:abstractNum w:abstractNumId="15" w15:restartNumberingAfterBreak="0">
+  <w:abstractNum w:abstractNumId="16" w15:restartNumberingAfterBreak="0">
     <w:nsid w:val="433D4955"/>
     <w:multiLevelType w:val="multilevel"/>
     <w:tmpl w:val="2300F85E"/>
@@ -15694,7 +16011,7 @@
       </w:rPr>
     </w:lvl>
   </w:abstractNum>
-  <w:abstractNum w:abstractNumId="16" w15:restartNumberingAfterBreak="0">
+  <w:abstractNum w:abstractNumId="17" w15:restartNumberingAfterBreak="0">
     <w:nsid w:val="43747C01"/>
     <w:multiLevelType w:val="multilevel"/>
     <w:tmpl w:val="25B28C1C"/>
@@ -15843,7 +16160,7 @@
       </w:rPr>
     </w:lvl>
   </w:abstractNum>
-  <w:abstractNum w:abstractNumId="17" w15:restartNumberingAfterBreak="0">
+  <w:abstractNum w:abstractNumId="18" w15:restartNumberingAfterBreak="0">
     <w:nsid w:val="45435C9A"/>
     <w:multiLevelType w:val="multilevel"/>
     <w:tmpl w:val="96B04DAE"/>
@@ -15992,7 +16309,7 @@
       </w:rPr>
     </w:lvl>
   </w:abstractNum>
-  <w:abstractNum w:abstractNumId="18" w15:restartNumberingAfterBreak="0">
+  <w:abstractNum w:abstractNumId="19" w15:restartNumberingAfterBreak="0">
     <w:nsid w:val="478B6130"/>
     <w:multiLevelType w:val="hybridMultilevel"/>
     <w:tmpl w:val="9782F2CC"/>
@@ -16105,7 +16422,7 @@
       </w:rPr>
     </w:lvl>
   </w:abstractNum>
-  <w:abstractNum w:abstractNumId="19" w15:restartNumberingAfterBreak="0">
+  <w:abstractNum w:abstractNumId="20" w15:restartNumberingAfterBreak="0">
     <w:nsid w:val="52850A0D"/>
     <w:multiLevelType w:val="multilevel"/>
     <w:tmpl w:val="89DC28EC"/>
@@ -16254,7 +16571,7 @@
       </w:rPr>
     </w:lvl>
   </w:abstractNum>
-  <w:abstractNum w:abstractNumId="20" w15:restartNumberingAfterBreak="0">
+  <w:abstractNum w:abstractNumId="21" w15:restartNumberingAfterBreak="0">
     <w:nsid w:val="56DF7465"/>
     <w:multiLevelType w:val="multilevel"/>
     <w:tmpl w:val="5218CBCE"/>
@@ -16403,7 +16720,7 @@
       </w:rPr>
     </w:lvl>
   </w:abstractNum>
-  <w:abstractNum w:abstractNumId="21" w15:restartNumberingAfterBreak="0">
+  <w:abstractNum w:abstractNumId="22" w15:restartNumberingAfterBreak="0">
     <w:nsid w:val="56F7011E"/>
     <w:multiLevelType w:val="hybridMultilevel"/>
     <w:tmpl w:val="84820CB8"/>
@@ -16516,7 +16833,7 @@
       </w:rPr>
     </w:lvl>
   </w:abstractNum>
-  <w:abstractNum w:abstractNumId="22" w15:restartNumberingAfterBreak="0">
+  <w:abstractNum w:abstractNumId="23" w15:restartNumberingAfterBreak="0">
     <w:nsid w:val="59E62640"/>
     <w:multiLevelType w:val="multilevel"/>
     <w:tmpl w:val="3F749ADA"/>
@@ -16665,7 +16982,7 @@
       </w:rPr>
     </w:lvl>
   </w:abstractNum>
-  <w:abstractNum w:abstractNumId="23" w15:restartNumberingAfterBreak="0">
+  <w:abstractNum w:abstractNumId="24" w15:restartNumberingAfterBreak="0">
     <w:nsid w:val="5B726FE7"/>
     <w:multiLevelType w:val="multilevel"/>
     <w:tmpl w:val="733AEEC8"/>
@@ -16814,7 +17131,7 @@
       </w:rPr>
     </w:lvl>
   </w:abstractNum>
-  <w:abstractNum w:abstractNumId="24" w15:restartNumberingAfterBreak="0">
+  <w:abstractNum w:abstractNumId="25" w15:restartNumberingAfterBreak="0">
     <w:nsid w:val="5E1F0930"/>
     <w:multiLevelType w:val="hybridMultilevel"/>
     <w:tmpl w:val="3C40C246"/>
@@ -16903,7 +17220,7 @@
       </w:pPr>
     </w:lvl>
   </w:abstractNum>
-  <w:abstractNum w:abstractNumId="25" w15:restartNumberingAfterBreak="0">
+  <w:abstractNum w:abstractNumId="26" w15:restartNumberingAfterBreak="0">
     <w:nsid w:val="5EBA432C"/>
     <w:multiLevelType w:val="hybridMultilevel"/>
     <w:tmpl w:val="45786DB4"/>
@@ -17016,7 +17333,7 @@
       </w:rPr>
     </w:lvl>
   </w:abstractNum>
-  <w:abstractNum w:abstractNumId="26" w15:restartNumberingAfterBreak="0">
+  <w:abstractNum w:abstractNumId="27" w15:restartNumberingAfterBreak="0">
     <w:nsid w:val="5F226753"/>
     <w:multiLevelType w:val="hybridMultilevel"/>
     <w:tmpl w:val="5A3C2B16"/>
@@ -17129,7 +17446,7 @@
       </w:rPr>
     </w:lvl>
   </w:abstractNum>
-  <w:abstractNum w:abstractNumId="27" w15:restartNumberingAfterBreak="0">
+  <w:abstractNum w:abstractNumId="28" w15:restartNumberingAfterBreak="0">
     <w:nsid w:val="60415EFB"/>
     <w:multiLevelType w:val="multilevel"/>
     <w:tmpl w:val="19E82A12"/>
@@ -17242,7 +17559,7 @@
       </w:pPr>
     </w:lvl>
   </w:abstractNum>
-  <w:abstractNum w:abstractNumId="28" w15:restartNumberingAfterBreak="0">
+  <w:abstractNum w:abstractNumId="29" w15:restartNumberingAfterBreak="0">
     <w:nsid w:val="654A258A"/>
     <w:multiLevelType w:val="multilevel"/>
     <w:tmpl w:val="A8CC38B6"/>
@@ -17391,7 +17708,7 @@
       </w:rPr>
     </w:lvl>
   </w:abstractNum>
-  <w:abstractNum w:abstractNumId="29" w15:restartNumberingAfterBreak="0">
+  <w:abstractNum w:abstractNumId="30" w15:restartNumberingAfterBreak="0">
     <w:nsid w:val="74BD5718"/>
     <w:multiLevelType w:val="hybridMultilevel"/>
     <w:tmpl w:val="D5F83192"/>
@@ -17504,7 +17821,7 @@
       </w:rPr>
     </w:lvl>
   </w:abstractNum>
-  <w:abstractNum w:abstractNumId="30" w15:restartNumberingAfterBreak="0">
+  <w:abstractNum w:abstractNumId="31" w15:restartNumberingAfterBreak="0">
     <w:nsid w:val="756A3364"/>
     <w:multiLevelType w:val="hybridMultilevel"/>
     <w:tmpl w:val="80F47FB0"/>
@@ -17617,7 +17934,7 @@
       </w:rPr>
     </w:lvl>
   </w:abstractNum>
-  <w:abstractNum w:abstractNumId="31" w15:restartNumberingAfterBreak="0">
+  <w:abstractNum w:abstractNumId="32" w15:restartNumberingAfterBreak="0">
     <w:nsid w:val="75CF59DF"/>
     <w:multiLevelType w:val="multilevel"/>
     <w:tmpl w:val="D4B23F42"/>
@@ -17766,7 +18083,7 @@
       </w:rPr>
     </w:lvl>
   </w:abstractNum>
-  <w:abstractNum w:abstractNumId="32" w15:restartNumberingAfterBreak="0">
+  <w:abstractNum w:abstractNumId="33" w15:restartNumberingAfterBreak="0">
     <w:nsid w:val="77747EAE"/>
     <w:multiLevelType w:val="hybridMultilevel"/>
     <w:tmpl w:val="550ACD56"/>
@@ -17879,7 +18196,7 @@
       </w:rPr>
     </w:lvl>
   </w:abstractNum>
-  <w:abstractNum w:abstractNumId="33" w15:restartNumberingAfterBreak="0">
+  <w:abstractNum w:abstractNumId="34" w15:restartNumberingAfterBreak="0">
     <w:nsid w:val="7D2009B2"/>
     <w:multiLevelType w:val="hybridMultilevel"/>
     <w:tmpl w:val="DB865F28"/>
@@ -17965,7 +18282,7 @@
       </w:pPr>
     </w:lvl>
   </w:abstractNum>
-  <w:abstractNum w:abstractNumId="34" w15:restartNumberingAfterBreak="0">
+  <w:abstractNum w:abstractNumId="35" w15:restartNumberingAfterBreak="0">
     <w:nsid w:val="7F496234"/>
     <w:multiLevelType w:val="hybridMultilevel"/>
     <w:tmpl w:val="65FE4C88"/>
@@ -18079,7 +18396,7 @@
     </w:lvl>
   </w:abstractNum>
   <w:num w:numId="1" w16cid:durableId="1193614597">
-    <w:abstractNumId w:val="6"/>
+    <w:abstractNumId w:val="7"/>
     <w:lvlOverride w:ilvl="0">
       <w:startOverride w:val="1"/>
     </w:lvlOverride>
@@ -18109,7 +18426,7 @@
     </w:lvlOverride>
   </w:num>
   <w:num w:numId="2" w16cid:durableId="497385286">
-    <w:abstractNumId w:val="24"/>
+    <w:abstractNumId w:val="25"/>
     <w:lvlOverride w:ilvl="0">
       <w:startOverride w:val="1"/>
     </w:lvlOverride>
@@ -18139,7 +18456,7 @@
     </w:lvlOverride>
   </w:num>
   <w:num w:numId="3" w16cid:durableId="1565944069">
-    <w:abstractNumId w:val="33"/>
+    <w:abstractNumId w:val="34"/>
     <w:lvlOverride w:ilvl="0">
       <w:startOverride w:val="1"/>
     </w:lvlOverride>
@@ -18169,7 +18486,7 @@
     </w:lvlOverride>
   </w:num>
   <w:num w:numId="4" w16cid:durableId="1155805376">
-    <w:abstractNumId w:val="6"/>
+    <w:abstractNumId w:val="7"/>
   </w:num>
   <w:num w:numId="5" w16cid:durableId="808088916">
     <w:abstractNumId w:val="0"/>
@@ -18178,28 +18495,28 @@
     <w:abstractNumId w:val="1"/>
   </w:num>
   <w:num w:numId="7" w16cid:durableId="720131374">
-    <w:abstractNumId w:val="25"/>
+    <w:abstractNumId w:val="26"/>
   </w:num>
   <w:num w:numId="8" w16cid:durableId="1470903946">
-    <w:abstractNumId w:val="32"/>
+    <w:abstractNumId w:val="33"/>
   </w:num>
   <w:num w:numId="9" w16cid:durableId="292715094">
-    <w:abstractNumId w:val="26"/>
+    <w:abstractNumId w:val="27"/>
   </w:num>
   <w:num w:numId="10" w16cid:durableId="608201043">
-    <w:abstractNumId w:val="3"/>
+    <w:abstractNumId w:val="4"/>
   </w:num>
   <w:num w:numId="11" w16cid:durableId="2011790491">
-    <w:abstractNumId w:val="21"/>
+    <w:abstractNumId w:val="22"/>
   </w:num>
   <w:num w:numId="12" w16cid:durableId="1463763303">
-    <w:abstractNumId w:val="7"/>
+    <w:abstractNumId w:val="8"/>
   </w:num>
   <w:num w:numId="13" w16cid:durableId="1927491397">
-    <w:abstractNumId w:val="13"/>
+    <w:abstractNumId w:val="14"/>
   </w:num>
   <w:num w:numId="14" w16cid:durableId="1329478268">
-    <w:abstractNumId w:val="12"/>
+    <w:abstractNumId w:val="13"/>
     <w:lvlOverride w:ilvl="0">
       <w:startOverride w:val="1"/>
     </w:lvlOverride>
@@ -18229,70 +18546,73 @@
     </w:lvlOverride>
   </w:num>
   <w:num w:numId="15" w16cid:durableId="249629929">
-    <w:abstractNumId w:val="8"/>
+    <w:abstractNumId w:val="9"/>
   </w:num>
   <w:num w:numId="16" w16cid:durableId="932057042">
+    <w:abstractNumId w:val="18"/>
+  </w:num>
+  <w:num w:numId="17" w16cid:durableId="401832140">
+    <w:abstractNumId w:val="12"/>
+  </w:num>
+  <w:num w:numId="18" w16cid:durableId="771322581">
+    <w:abstractNumId w:val="21"/>
+  </w:num>
+  <w:num w:numId="19" w16cid:durableId="1779787985">
+    <w:abstractNumId w:val="11"/>
+  </w:num>
+  <w:num w:numId="20" w16cid:durableId="1554658710">
+    <w:abstractNumId w:val="15"/>
+  </w:num>
+  <w:num w:numId="21" w16cid:durableId="345444290">
+    <w:abstractNumId w:val="29"/>
+  </w:num>
+  <w:num w:numId="22" w16cid:durableId="1831562118">
+    <w:abstractNumId w:val="16"/>
+  </w:num>
+  <w:num w:numId="23" w16cid:durableId="416750991">
+    <w:abstractNumId w:val="20"/>
+  </w:num>
+  <w:num w:numId="24" w16cid:durableId="629634824">
+    <w:abstractNumId w:val="19"/>
+  </w:num>
+  <w:num w:numId="25" w16cid:durableId="200631945">
+    <w:abstractNumId w:val="30"/>
+  </w:num>
+  <w:num w:numId="26" w16cid:durableId="1876503929">
+    <w:abstractNumId w:val="10"/>
+  </w:num>
+  <w:num w:numId="27" w16cid:durableId="349373473">
+    <w:abstractNumId w:val="5"/>
+  </w:num>
+  <w:num w:numId="28" w16cid:durableId="838693821">
+    <w:abstractNumId w:val="3"/>
+  </w:num>
+  <w:num w:numId="29" w16cid:durableId="200630788">
+    <w:abstractNumId w:val="23"/>
+  </w:num>
+  <w:num w:numId="30" w16cid:durableId="299237675">
+    <w:abstractNumId w:val="24"/>
+  </w:num>
+  <w:num w:numId="31" w16cid:durableId="1556548860">
     <w:abstractNumId w:val="17"/>
   </w:num>
-  <w:num w:numId="17" w16cid:durableId="401832140">
-    <w:abstractNumId w:val="11"/>
+  <w:num w:numId="32" w16cid:durableId="84039655">
+    <w:abstractNumId w:val="31"/>
   </w:num>
-  <w:num w:numId="18" w16cid:durableId="771322581">
-    <w:abstractNumId w:val="20"/>
+  <w:num w:numId="33" w16cid:durableId="328564005">
+    <w:abstractNumId w:val="6"/>
   </w:num>
-  <w:num w:numId="19" w16cid:durableId="1779787985">
-    <w:abstractNumId w:val="10"/>
-  </w:num>
-  <w:num w:numId="20" w16cid:durableId="1554658710">
-    <w:abstractNumId w:val="14"/>
-  </w:num>
-  <w:num w:numId="21" w16cid:durableId="345444290">
+  <w:num w:numId="34" w16cid:durableId="588391918">
     <w:abstractNumId w:val="28"/>
   </w:num>
-  <w:num w:numId="22" w16cid:durableId="1831562118">
-    <w:abstractNumId w:val="15"/>
-  </w:num>
-  <w:num w:numId="23" w16cid:durableId="416750991">
-    <w:abstractNumId w:val="19"/>
-  </w:num>
-  <w:num w:numId="24" w16cid:durableId="629634824">
-    <w:abstractNumId w:val="18"/>
-  </w:num>
-  <w:num w:numId="25" w16cid:durableId="200631945">
-    <w:abstractNumId w:val="29"/>
-  </w:num>
-  <w:num w:numId="26" w16cid:durableId="1876503929">
-    <w:abstractNumId w:val="9"/>
-  </w:num>
-  <w:num w:numId="27" w16cid:durableId="349373473">
-    <w:abstractNumId w:val="4"/>
-  </w:num>
-  <w:num w:numId="28" w16cid:durableId="838693821">
-    <w:abstractNumId w:val="2"/>
-  </w:num>
-  <w:num w:numId="29" w16cid:durableId="200630788">
-    <w:abstractNumId w:val="22"/>
-  </w:num>
-  <w:num w:numId="30" w16cid:durableId="299237675">
-    <w:abstractNumId w:val="23"/>
-  </w:num>
-  <w:num w:numId="31" w16cid:durableId="1556548860">
-    <w:abstractNumId w:val="16"/>
-  </w:num>
-  <w:num w:numId="32" w16cid:durableId="84039655">
-    <w:abstractNumId w:val="30"/>
-  </w:num>
-  <w:num w:numId="33" w16cid:durableId="328564005">
-    <w:abstractNumId w:val="5"/>
-  </w:num>
-  <w:num w:numId="34" w16cid:durableId="588391918">
-    <w:abstractNumId w:val="27"/>
-  </w:num>
   <w:num w:numId="35" w16cid:durableId="422530796">
-    <w:abstractNumId w:val="31"/>
+    <w:abstractNumId w:val="32"/>
   </w:num>
   <w:num w:numId="36" w16cid:durableId="436366596">
-    <w:abstractNumId w:val="34"/>
+    <w:abstractNumId w:val="35"/>
+  </w:num>
+  <w:num w:numId="37" w16cid:durableId="1582911863">
+    <w:abstractNumId w:val="2"/>
   </w:num>
 </w:numbering>
 </file>
@@ -19119,6 +19439,18 @@
       <w:lang w:val="en-US"/>
     </w:rPr>
   </w:style>
+  <w:style w:type="character" w:styleId="FollowedHyperlink">
+    <w:name w:val="FollowedHyperlink"/>
+    <w:basedOn w:val="DefaultParagraphFont"/>
+    <w:uiPriority w:val="99"/>
+    <w:semiHidden/>
+    <w:unhideWhenUsed/>
+    <w:rsid w:val="00CC36C4"/>
+    <w:rPr>
+      <w:color w:val="954F72" w:themeColor="followedHyperlink"/>
+      <w:u w:val="single"/>
+    </w:rPr>
+  </w:style>
 </w:styles>
 </file>
 

</xml_diff>